<commit_message>
Actualizacion del documento Vistas de la Web
</commit_message>
<xml_diff>
--- a/2-Desarrollo/SCIP/documentos/SCIP-VW.docx
+++ b/2-Desarrollo/SCIP/documentos/SCIP-VW.docx
@@ -1807,15 +1807,7 @@
     <w:p/>
     <w:p>
       <w:r>
-        <w:t xml:space="preserve">El </w:t>
-      </w:r>
-      <w:proofErr w:type="spellStart"/>
-      <w:r>
-        <w:t>login</w:t>
-      </w:r>
-      <w:proofErr w:type="spellEnd"/>
-      <w:r>
-        <w:t xml:space="preserve"> cumple con los colores y la tipografía propuesta.</w:t>
+        <w:t>El login cumple con los colores y la tipografía propuesta.</w:t>
       </w:r>
     </w:p>
     <w:p>
@@ -1891,39 +1883,7 @@
         <w:rPr>
           <w:rFonts w:ascii="Source Sans Pro" w:eastAsia="Source Sans Pro" w:hAnsi="Source Sans Pro" w:cs="Source Sans Pro"/>
         </w:rPr>
-        <w:t xml:space="preserve">Primero </w:t>
-      </w:r>
-      <w:r>
-        <w:rPr>
-          <w:rFonts w:ascii="Source Sans Pro" w:eastAsia="Source Sans Pro" w:hAnsi="Source Sans Pro" w:cs="Source Sans Pro"/>
-        </w:rPr>
-        <w:t xml:space="preserve">el usuario debe de </w:t>
-      </w:r>
-      <w:proofErr w:type="spellStart"/>
-      <w:r>
-        <w:rPr>
-          <w:rFonts w:ascii="Source Sans Pro" w:eastAsia="Source Sans Pro" w:hAnsi="Source Sans Pro" w:cs="Source Sans Pro"/>
-        </w:rPr>
-        <w:t>loguearse</w:t>
-      </w:r>
-      <w:proofErr w:type="spellEnd"/>
-      <w:r>
-        <w:rPr>
-          <w:rFonts w:ascii="Source Sans Pro" w:eastAsia="Source Sans Pro" w:hAnsi="Source Sans Pro" w:cs="Source Sans Pro"/>
-        </w:rPr>
-        <w:t xml:space="preserve"> para poder acceder al sistema y realizar las configuraciones</w:t>
-      </w:r>
-      <w:r>
-        <w:rPr>
-          <w:rFonts w:ascii="Source Sans Pro" w:eastAsia="Source Sans Pro" w:hAnsi="Source Sans Pro" w:cs="Source Sans Pro"/>
-        </w:rPr>
-        <w:t>. S</w:t>
-      </w:r>
-      <w:r>
-        <w:rPr>
-          <w:rFonts w:ascii="Source Sans Pro" w:eastAsia="Source Sans Pro" w:hAnsi="Source Sans Pro" w:cs="Source Sans Pro"/>
-        </w:rPr>
-        <w:t>e dirige a la opción “Usuarios” donde se mostrará una lista de usuarios registrados. Tendrá la opción de Agregar un nuevo usuario, Modificar usuario y eliminar Usuario.</w:t>
+        <w:t>Primero el usuario debe de loguearse para poder acceder al sistema y realizar las configuraciones. Se dirige a la opción “Usuarios” donde se mostrará una lista de usuarios registrados. Tendrá la opción de Agregar un nuevo usuario, Modificar usuario y eliminar Usuario.</w:t>
       </w:r>
     </w:p>
     <w:p>
@@ -2107,21 +2067,7 @@
         <w:rPr>
           <w:rFonts w:ascii="Source Sans Pro" w:eastAsia="Source Sans Pro" w:hAnsi="Source Sans Pro" w:cs="Source Sans Pro"/>
         </w:rPr>
-        <w:t xml:space="preserve">Lo mismo para la opción de modificar un usuario. Se mostrará los datos del usuario a </w:t>
-      </w:r>
-      <w:proofErr w:type="gramStart"/>
-      <w:r>
-        <w:rPr>
-          <w:rFonts w:ascii="Source Sans Pro" w:eastAsia="Source Sans Pro" w:hAnsi="Source Sans Pro" w:cs="Source Sans Pro"/>
-        </w:rPr>
-        <w:t>modificar,  y</w:t>
-      </w:r>
-      <w:proofErr w:type="gramEnd"/>
-      <w:r>
-        <w:rPr>
-          <w:rFonts w:ascii="Source Sans Pro" w:eastAsia="Source Sans Pro" w:hAnsi="Source Sans Pro" w:cs="Source Sans Pro"/>
-        </w:rPr>
-        <w:t xml:space="preserve"> cuando se modifique al usuario, se debe dar clic al botón “grabar”.</w:t>
+        <w:t>Lo mismo para la opción de modificar un usuario. Se mostrará los datos del usuario a modificar,  y cuando se modifique al usuario, se debe dar clic al botón “grabar”.</w:t>
       </w:r>
     </w:p>
     <w:p>
@@ -2245,22 +2191,6 @@
     </w:p>
     <w:p>
       <w:pPr>
-        <w:spacing w:line="360" w:lineRule="auto"/>
-        <w:rPr>
-          <w:rFonts w:ascii="Source Sans Pro" w:eastAsia="Source Sans Pro" w:hAnsi="Source Sans Pro" w:cs="Source Sans Pro"/>
-        </w:rPr>
-      </w:pPr>
-    </w:p>
-    <w:p>
-      <w:pPr>
-        <w:spacing w:line="360" w:lineRule="auto"/>
-        <w:rPr>
-          <w:rFonts w:ascii="Source Sans Pro" w:eastAsia="Source Sans Pro" w:hAnsi="Source Sans Pro" w:cs="Source Sans Pro"/>
-        </w:rPr>
-      </w:pPr>
-    </w:p>
-    <w:p>
-      <w:pPr>
         <w:pStyle w:val="Ttulo3"/>
         <w:rPr>
           <w:rFonts w:ascii="Source Sans Pro" w:eastAsia="Source Sans Pro" w:hAnsi="Source Sans Pro" w:cs="Source Sans Pro"/>
@@ -2346,7 +2276,6 @@
           <w:rFonts w:ascii="Source Sans Pro" w:eastAsia="Source Sans Pro" w:hAnsi="Source Sans Pro" w:cs="Source Sans Pro"/>
           <w:noProof/>
         </w:rPr>
-        <w:lastRenderedPageBreak/>
         <w:drawing>
           <wp:inline distT="114300" distB="114300" distL="114300" distR="114300" wp14:anchorId="3EC631E6" wp14:editId="547525BC">
             <wp:extent cx="5100638" cy="3219672"/>
@@ -2399,6 +2328,7 @@
         <w:rPr>
           <w:rFonts w:ascii="Source Sans Pro" w:eastAsia="Source Sans Pro" w:hAnsi="Source Sans Pro" w:cs="Source Sans Pro"/>
         </w:rPr>
+        <w:lastRenderedPageBreak/>
         <w:t>Si el usuario decide crear un producto, se mostrará un formulario con los campos a rellenar para registrar un producto, una vez finalizado el llenado de campos, es necesario dar clic en “GRABAR” para guardarlo en la base de datos.</w:t>
       </w:r>
     </w:p>
@@ -2481,7 +2411,6 @@
           <w:rFonts w:ascii="Source Sans Pro" w:eastAsia="Source Sans Pro" w:hAnsi="Source Sans Pro" w:cs="Source Sans Pro"/>
           <w:noProof/>
         </w:rPr>
-        <w:lastRenderedPageBreak/>
         <w:drawing>
           <wp:inline distT="114300" distB="114300" distL="114300" distR="114300" wp14:anchorId="08AB6F73" wp14:editId="33DF3478">
             <wp:extent cx="5195888" cy="3271165"/>
@@ -2540,17 +2469,13 @@
     <w:p>
       <w:pPr>
         <w:spacing w:line="360" w:lineRule="auto"/>
-        <w:rPr>
-          <w:rFonts w:ascii="Source Sans Pro" w:eastAsia="Source Sans Pro" w:hAnsi="Source Sans Pro" w:cs="Source Sans Pro"/>
-          <w:b/>
-          <w:i/>
-        </w:rPr>
       </w:pPr>
       <w:r>
         <w:rPr>
           <w:rFonts w:ascii="Source Sans Pro" w:eastAsia="Source Sans Pro" w:hAnsi="Source Sans Pro" w:cs="Source Sans Pro"/>
           <w:noProof/>
         </w:rPr>
+        <w:lastRenderedPageBreak/>
         <w:drawing>
           <wp:inline distT="114300" distB="114300" distL="114300" distR="114300" wp14:anchorId="14ECA116" wp14:editId="54EC7307">
             <wp:extent cx="5731200" cy="3606800"/>
@@ -2587,22 +2512,320 @@
           </wp:inline>
         </w:drawing>
       </w:r>
+      <w:bookmarkStart w:id="7" w:name="_heading=h.7v4f43giwcj4" w:colFirst="0" w:colLast="0"/>
+      <w:bookmarkEnd w:id="7"/>
     </w:p>
     <w:p>
       <w:pPr>
-        <w:pStyle w:val="Ttulo3"/>
+        <w:spacing w:line="360" w:lineRule="auto"/>
         <w:rPr>
           <w:rFonts w:ascii="Source Sans Pro" w:eastAsia="Source Sans Pro" w:hAnsi="Source Sans Pro" w:cs="Source Sans Pro"/>
           <w:b/>
-          <w:sz w:val="24"/>
-          <w:szCs w:val="24"/>
-        </w:rPr>
-      </w:pPr>
-      <w:bookmarkStart w:id="7" w:name="_heading=h.7v4f43giwcj4" w:colFirst="0" w:colLast="0"/>
-      <w:bookmarkEnd w:id="7"/>
+        </w:rPr>
+      </w:pPr>
+    </w:p>
+    <w:p>
+      <w:pPr>
+        <w:spacing w:line="360" w:lineRule="auto"/>
+        <w:rPr>
+          <w:rFonts w:ascii="Source Sans Pro" w:eastAsia="Source Sans Pro" w:hAnsi="Source Sans Pro" w:cs="Source Sans Pro"/>
+          <w:b/>
+        </w:rPr>
+      </w:pPr>
       <w:r>
-        <w:br w:type="page"/>
+        <w:rPr>
+          <w:rFonts w:ascii="Source Sans Pro" w:eastAsia="Source Sans Pro" w:hAnsi="Source Sans Pro" w:cs="Source Sans Pro"/>
+          <w:b/>
+        </w:rPr>
+        <w:t>Vista en la Web</w:t>
       </w:r>
+    </w:p>
+    <w:p>
+      <w:pPr>
+        <w:spacing w:line="360" w:lineRule="auto"/>
+        <w:rPr>
+          <w:rFonts w:ascii="Source Sans Pro" w:eastAsia="Source Sans Pro" w:hAnsi="Source Sans Pro" w:cs="Source Sans Pro"/>
+          <w:bCs/>
+        </w:rPr>
+      </w:pPr>
+      <w:r>
+        <w:rPr>
+          <w:rFonts w:ascii="Source Sans Pro" w:eastAsia="Source Sans Pro" w:hAnsi="Source Sans Pro" w:cs="Source Sans Pro"/>
+          <w:bCs/>
+        </w:rPr>
+        <w:t>Vista de la opción Administrar productos, muestra el registro de los productos y las opciones de eliminar y editar en cada producto.</w:t>
+      </w:r>
+    </w:p>
+    <w:p>
+      <w:pPr>
+        <w:spacing w:line="360" w:lineRule="auto"/>
+        <w:rPr>
+          <w:rFonts w:ascii="Source Sans Pro" w:eastAsia="Source Sans Pro" w:hAnsi="Source Sans Pro" w:cs="Source Sans Pro"/>
+          <w:b/>
+        </w:rPr>
+      </w:pPr>
+      <w:r>
+        <w:rPr>
+          <w:noProof/>
+        </w:rPr>
+        <w:drawing>
+          <wp:inline distT="0" distB="0" distL="0" distR="0" wp14:anchorId="28861543" wp14:editId="0604B150">
+            <wp:extent cx="6057900" cy="2254353"/>
+            <wp:effectExtent l="0" t="0" r="0" b="0"/>
+            <wp:docPr id="592977180" name="Imagen 1" descr="Captura de pantalla de computadora&#10;&#10;Descripción generada automáticamente"/>
+            <wp:cNvGraphicFramePr>
+              <a:graphicFrameLocks xmlns:a="http://schemas.openxmlformats.org/drawingml/2006/main" noChangeAspect="1"/>
+            </wp:cNvGraphicFramePr>
+            <a:graphic xmlns:a="http://schemas.openxmlformats.org/drawingml/2006/main">
+              <a:graphicData uri="http://schemas.openxmlformats.org/drawingml/2006/picture">
+                <pic:pic xmlns:pic="http://schemas.openxmlformats.org/drawingml/2006/picture">
+                  <pic:nvPicPr>
+                    <pic:cNvPr id="592977180" name="Imagen 1" descr="Captura de pantalla de computadora&#10;&#10;Descripción generada automáticamente"/>
+                    <pic:cNvPicPr/>
+                  </pic:nvPicPr>
+                  <pic:blipFill rotWithShape="1">
+                    <a:blip r:embed="rId22"/>
+                    <a:srcRect t="6793" b="27052"/>
+                    <a:stretch/>
+                  </pic:blipFill>
+                  <pic:spPr bwMode="auto">
+                    <a:xfrm>
+                      <a:off x="0" y="0"/>
+                      <a:ext cx="6073575" cy="2260186"/>
+                    </a:xfrm>
+                    <a:prstGeom prst="rect">
+                      <a:avLst/>
+                    </a:prstGeom>
+                    <a:ln>
+                      <a:noFill/>
+                    </a:ln>
+                    <a:extLst>
+                      <a:ext uri="{53640926-AAD7-44D8-BBD7-CCE9431645EC}">
+                        <a14:shadowObscured xmlns:a14="http://schemas.microsoft.com/office/drawing/2010/main"/>
+                      </a:ext>
+                    </a:extLst>
+                  </pic:spPr>
+                </pic:pic>
+              </a:graphicData>
+            </a:graphic>
+          </wp:inline>
+        </w:drawing>
+      </w:r>
+    </w:p>
+    <w:p>
+      <w:pPr>
+        <w:spacing w:line="360" w:lineRule="auto"/>
+        <w:rPr>
+          <w:rFonts w:ascii="Source Sans Pro" w:eastAsia="Source Sans Pro" w:hAnsi="Source Sans Pro" w:cs="Source Sans Pro"/>
+          <w:b/>
+        </w:rPr>
+      </w:pPr>
+    </w:p>
+    <w:p>
+      <w:pPr>
+        <w:spacing w:line="360" w:lineRule="auto"/>
+        <w:rPr>
+          <w:rFonts w:ascii="Source Sans Pro" w:eastAsia="Source Sans Pro" w:hAnsi="Source Sans Pro" w:cs="Source Sans Pro"/>
+          <w:b/>
+        </w:rPr>
+      </w:pPr>
+    </w:p>
+    <w:p>
+      <w:pPr>
+        <w:spacing w:line="360" w:lineRule="auto"/>
+        <w:rPr>
+          <w:rFonts w:ascii="Source Sans Pro" w:eastAsia="Source Sans Pro" w:hAnsi="Source Sans Pro" w:cs="Source Sans Pro"/>
+          <w:b/>
+        </w:rPr>
+      </w:pPr>
+    </w:p>
+    <w:p>
+      <w:pPr>
+        <w:spacing w:line="360" w:lineRule="auto"/>
+        <w:rPr>
+          <w:rFonts w:ascii="Source Sans Pro" w:eastAsia="Source Sans Pro" w:hAnsi="Source Sans Pro" w:cs="Source Sans Pro"/>
+          <w:b/>
+        </w:rPr>
+      </w:pPr>
+    </w:p>
+    <w:p>
+      <w:pPr>
+        <w:spacing w:line="360" w:lineRule="auto"/>
+        <w:rPr>
+          <w:rFonts w:ascii="Source Sans Pro" w:eastAsia="Source Sans Pro" w:hAnsi="Source Sans Pro" w:cs="Source Sans Pro"/>
+          <w:b/>
+        </w:rPr>
+      </w:pPr>
+    </w:p>
+    <w:p>
+      <w:pPr>
+        <w:spacing w:line="360" w:lineRule="auto"/>
+        <w:rPr>
+          <w:rFonts w:ascii="Source Sans Pro" w:eastAsia="Source Sans Pro" w:hAnsi="Source Sans Pro" w:cs="Source Sans Pro"/>
+          <w:b/>
+        </w:rPr>
+      </w:pPr>
+    </w:p>
+    <w:p>
+      <w:pPr>
+        <w:spacing w:line="360" w:lineRule="auto"/>
+        <w:rPr>
+          <w:rFonts w:ascii="Source Sans Pro" w:eastAsia="Source Sans Pro" w:hAnsi="Source Sans Pro" w:cs="Source Sans Pro"/>
+          <w:b/>
+        </w:rPr>
+      </w:pPr>
+    </w:p>
+    <w:p>
+      <w:pPr>
+        <w:spacing w:line="360" w:lineRule="auto"/>
+        <w:rPr>
+          <w:rFonts w:ascii="Source Sans Pro" w:eastAsia="Source Sans Pro" w:hAnsi="Source Sans Pro" w:cs="Source Sans Pro"/>
+          <w:b/>
+        </w:rPr>
+      </w:pPr>
+      <w:r>
+        <w:rPr>
+          <w:rFonts w:ascii="Source Sans Pro" w:eastAsia="Source Sans Pro" w:hAnsi="Source Sans Pro" w:cs="Source Sans Pro"/>
+          <w:b/>
+        </w:rPr>
+        <w:lastRenderedPageBreak/>
+        <w:t>Código HTML</w:t>
+      </w:r>
+      <w:r>
+        <w:rPr>
+          <w:rFonts w:ascii="Source Sans Pro" w:eastAsia="Source Sans Pro" w:hAnsi="Source Sans Pro" w:cs="Source Sans Pro"/>
+          <w:b/>
+        </w:rPr>
+        <w:t xml:space="preserve"> (administrarProductos.html)</w:t>
+      </w:r>
+    </w:p>
+    <w:p>
+      <w:pPr>
+        <w:spacing w:line="360" w:lineRule="auto"/>
+        <w:rPr>
+          <w:rFonts w:ascii="Source Sans Pro" w:eastAsia="Source Sans Pro" w:hAnsi="Source Sans Pro" w:cs="Source Sans Pro"/>
+          <w:b/>
+        </w:rPr>
+      </w:pPr>
+      <w:r>
+        <w:rPr>
+          <w:noProof/>
+        </w:rPr>
+        <w:drawing>
+          <wp:inline distT="0" distB="0" distL="0" distR="0" wp14:anchorId="15A22CEB" wp14:editId="67BF05B8">
+            <wp:extent cx="5029200" cy="3675677"/>
+            <wp:effectExtent l="0" t="0" r="0" b="1270"/>
+            <wp:docPr id="312944279" name="Imagen 1" descr="Texto&#10;&#10;Descripción generada automáticamente"/>
+            <wp:cNvGraphicFramePr>
+              <a:graphicFrameLocks xmlns:a="http://schemas.openxmlformats.org/drawingml/2006/main" noChangeAspect="1"/>
+            </wp:cNvGraphicFramePr>
+            <a:graphic xmlns:a="http://schemas.openxmlformats.org/drawingml/2006/main">
+              <a:graphicData uri="http://schemas.openxmlformats.org/drawingml/2006/picture">
+                <pic:pic xmlns:pic="http://schemas.openxmlformats.org/drawingml/2006/picture">
+                  <pic:nvPicPr>
+                    <pic:cNvPr id="312944279" name="Imagen 1" descr="Texto&#10;&#10;Descripción generada automáticamente"/>
+                    <pic:cNvPicPr/>
+                  </pic:nvPicPr>
+                  <pic:blipFill>
+                    <a:blip r:embed="rId23"/>
+                    <a:stretch>
+                      <a:fillRect/>
+                    </a:stretch>
+                  </pic:blipFill>
+                  <pic:spPr>
+                    <a:xfrm>
+                      <a:off x="0" y="0"/>
+                      <a:ext cx="5034099" cy="3679257"/>
+                    </a:xfrm>
+                    <a:prstGeom prst="rect">
+                      <a:avLst/>
+                    </a:prstGeom>
+                  </pic:spPr>
+                </pic:pic>
+              </a:graphicData>
+            </a:graphic>
+          </wp:inline>
+        </w:drawing>
+      </w:r>
+    </w:p>
+    <w:p>
+      <w:pPr>
+        <w:spacing w:line="360" w:lineRule="auto"/>
+        <w:rPr>
+          <w:rFonts w:ascii="Source Sans Pro" w:eastAsia="Source Sans Pro" w:hAnsi="Source Sans Pro" w:cs="Source Sans Pro"/>
+          <w:b/>
+        </w:rPr>
+      </w:pPr>
+      <w:r>
+        <w:rPr>
+          <w:rFonts w:ascii="Source Sans Pro" w:eastAsia="Source Sans Pro" w:hAnsi="Source Sans Pro" w:cs="Source Sans Pro"/>
+          <w:b/>
+        </w:rPr>
+        <w:t>Código CSS</w:t>
+      </w:r>
+      <w:r>
+        <w:rPr>
+          <w:rFonts w:ascii="Source Sans Pro" w:eastAsia="Source Sans Pro" w:hAnsi="Source Sans Pro" w:cs="Source Sans Pro"/>
+          <w:b/>
+        </w:rPr>
+        <w:t xml:space="preserve"> (estilos.css)</w:t>
+      </w:r>
+    </w:p>
+    <w:p>
+      <w:pPr>
+        <w:spacing w:line="360" w:lineRule="auto"/>
+        <w:rPr>
+          <w:rFonts w:ascii="Source Sans Pro" w:eastAsia="Source Sans Pro" w:hAnsi="Source Sans Pro" w:cs="Source Sans Pro"/>
+          <w:b/>
+        </w:rPr>
+      </w:pPr>
+      <w:r>
+        <w:drawing>
+          <wp:inline distT="0" distB="0" distL="0" distR="0" wp14:anchorId="7C4B611E" wp14:editId="60051810">
+            <wp:extent cx="3324225" cy="4084501"/>
+            <wp:effectExtent l="0" t="0" r="0" b="0"/>
+            <wp:docPr id="1599029367" name="Imagen 1" descr="Texto&#10;&#10;Descripción generada automáticamente"/>
+            <wp:cNvGraphicFramePr>
+              <a:graphicFrameLocks xmlns:a="http://schemas.openxmlformats.org/drawingml/2006/main" noChangeAspect="1"/>
+            </wp:cNvGraphicFramePr>
+            <a:graphic xmlns:a="http://schemas.openxmlformats.org/drawingml/2006/main">
+              <a:graphicData uri="http://schemas.openxmlformats.org/drawingml/2006/picture">
+                <pic:pic xmlns:pic="http://schemas.openxmlformats.org/drawingml/2006/picture">
+                  <pic:nvPicPr>
+                    <pic:cNvPr id="1599029367" name="Imagen 1" descr="Texto&#10;&#10;Descripción generada automáticamente"/>
+                    <pic:cNvPicPr/>
+                  </pic:nvPicPr>
+                  <pic:blipFill>
+                    <a:blip r:embed="rId24"/>
+                    <a:stretch>
+                      <a:fillRect/>
+                    </a:stretch>
+                  </pic:blipFill>
+                  <pic:spPr>
+                    <a:xfrm>
+                      <a:off x="0" y="0"/>
+                      <a:ext cx="3331209" cy="4093082"/>
+                    </a:xfrm>
+                    <a:prstGeom prst="rect">
+                      <a:avLst/>
+                    </a:prstGeom>
+                  </pic:spPr>
+                </pic:pic>
+              </a:graphicData>
+            </a:graphic>
+          </wp:inline>
+        </w:drawing>
+      </w:r>
+    </w:p>
+    <w:p>
+      <w:pPr>
+        <w:spacing w:line="360" w:lineRule="auto"/>
+        <w:rPr>
+          <w:rFonts w:ascii="Source Sans Pro" w:eastAsia="Source Sans Pro" w:hAnsi="Source Sans Pro" w:cs="Source Sans Pro"/>
+          <w:b/>
+          <w:i/>
+        </w:rPr>
+      </w:pPr>
     </w:p>
     <w:p>
       <w:pPr>
@@ -2679,21 +2902,7 @@
         <w:rPr>
           <w:rFonts w:ascii="Source Sans Pro" w:eastAsia="Source Sans Pro" w:hAnsi="Source Sans Pro" w:cs="Source Sans Pro"/>
         </w:rPr>
-        <w:t xml:space="preserve">Para generar un reporte, lo primero es hacer clic en “REPORTES” </w:t>
-      </w:r>
-      <w:proofErr w:type="gramStart"/>
-      <w:r>
-        <w:rPr>
-          <w:rFonts w:ascii="Source Sans Pro" w:eastAsia="Source Sans Pro" w:hAnsi="Source Sans Pro" w:cs="Source Sans Pro"/>
-        </w:rPr>
-        <w:t>y  luego</w:t>
-      </w:r>
-      <w:proofErr w:type="gramEnd"/>
-      <w:r>
-        <w:rPr>
-          <w:rFonts w:ascii="Source Sans Pro" w:eastAsia="Source Sans Pro" w:hAnsi="Source Sans Pro" w:cs="Source Sans Pro"/>
-        </w:rPr>
-        <w:t xml:space="preserve"> en la opción de “Generar Reporte”, se mostrará un pequeño formulario que es necesario para generar el reporte.</w:t>
+        <w:t>Para generar un reporte, lo primero es hacer clic en “REPORTES” y  luego en la opción de “Generar Reporte”, se mostrará un pequeño formulario que es necesario para generar el reporte.</w:t>
       </w:r>
     </w:p>
     <w:p>
@@ -2723,7 +2932,7 @@
                     <pic:cNvPicPr preferRelativeResize="0"/>
                   </pic:nvPicPr>
                   <pic:blipFill>
-                    <a:blip r:embed="rId22"/>
+                    <a:blip r:embed="rId25"/>
                     <a:srcRect/>
                     <a:stretch>
                       <a:fillRect/>
@@ -2796,7 +3005,7 @@
                     <pic:cNvPicPr preferRelativeResize="0"/>
                   </pic:nvPicPr>
                   <pic:blipFill>
-                    <a:blip r:embed="rId23"/>
+                    <a:blip r:embed="rId26"/>
                     <a:srcRect/>
                     <a:stretch>
                       <a:fillRect/>
@@ -2870,7 +3079,6 @@
           <w:szCs w:val="24"/>
         </w:rPr>
       </w:pPr>
-      <w:proofErr w:type="gramStart"/>
       <w:r>
         <w:rPr>
           <w:rFonts w:ascii="Source Sans Pro" w:eastAsia="Source Sans Pro" w:hAnsi="Source Sans Pro" w:cs="Source Sans Pro"/>
@@ -2878,17 +3086,7 @@
           <w:sz w:val="24"/>
           <w:szCs w:val="24"/>
         </w:rPr>
-        <w:t>Prototipo :</w:t>
-      </w:r>
-      <w:proofErr w:type="gramEnd"/>
-      <w:r>
-        <w:rPr>
-          <w:rFonts w:ascii="Source Sans Pro" w:eastAsia="Source Sans Pro" w:hAnsi="Source Sans Pro" w:cs="Source Sans Pro"/>
-          <w:b/>
-          <w:sz w:val="24"/>
-          <w:szCs w:val="24"/>
-        </w:rPr>
-        <w:t xml:space="preserve"> </w:t>
+        <w:t xml:space="preserve">Prototipo : </w:t>
       </w:r>
     </w:p>
     <w:p>
@@ -2910,25 +3108,7 @@
           <w:sz w:val="24"/>
           <w:szCs w:val="24"/>
         </w:rPr>
-        <w:t xml:space="preserve">Para realizar la búsqueda de un producto, primero debe seleccionar la opción “Buscar Producto” que se encuentra en “PRODUCTOS”. </w:t>
-      </w:r>
-      <w:proofErr w:type="gramStart"/>
-      <w:r>
-        <w:rPr>
-          <w:rFonts w:ascii="Source Sans Pro" w:eastAsia="Source Sans Pro" w:hAnsi="Source Sans Pro" w:cs="Source Sans Pro"/>
-          <w:sz w:val="24"/>
-          <w:szCs w:val="24"/>
-        </w:rPr>
-        <w:t>Luego  debe</w:t>
-      </w:r>
-      <w:proofErr w:type="gramEnd"/>
-      <w:r>
-        <w:rPr>
-          <w:rFonts w:ascii="Source Sans Pro" w:eastAsia="Source Sans Pro" w:hAnsi="Source Sans Pro" w:cs="Source Sans Pro"/>
-          <w:sz w:val="24"/>
-          <w:szCs w:val="24"/>
-        </w:rPr>
-        <w:t xml:space="preserve"> ingresar los datos para la búsqueda del producto.</w:t>
+        <w:t>Para realizar la búsqueda de un producto, primero debe seleccionar la opción “Buscar Producto” que se encuentra en “PRODUCTOS”. Luego  debe ingresar los datos para la búsqueda del producto.</w:t>
       </w:r>
     </w:p>
     <w:p>
@@ -2961,7 +3141,7 @@
                     <pic:cNvPicPr preferRelativeResize="0"/>
                   </pic:nvPicPr>
                   <pic:blipFill>
-                    <a:blip r:embed="rId24"/>
+                    <a:blip r:embed="rId27"/>
                     <a:srcRect/>
                     <a:stretch>
                       <a:fillRect/>
@@ -3058,7 +3238,7 @@
                     <pic:cNvPicPr preferRelativeResize="0"/>
                   </pic:nvPicPr>
                   <pic:blipFill>
-                    <a:blip r:embed="rId25"/>
+                    <a:blip r:embed="rId28"/>
                     <a:srcRect/>
                     <a:stretch>
                       <a:fillRect/>
@@ -3111,7 +3291,7 @@
                     <pic:cNvPicPr preferRelativeResize="0"/>
                   </pic:nvPicPr>
                   <pic:blipFill>
-                    <a:blip r:embed="rId26"/>
+                    <a:blip r:embed="rId29"/>
                     <a:srcRect/>
                     <a:stretch>
                       <a:fillRect/>
@@ -3161,15 +3341,7 @@
           <w:bCs/>
         </w:rPr>
         <w:lastRenderedPageBreak/>
-        <w:t xml:space="preserve">2. </w:t>
-      </w:r>
-      <w:r>
-        <w:rPr>
-          <w:rFonts w:ascii="Source Sans Pro" w:hAnsi="Source Sans Pro"/>
-          <w:b/>
-          <w:bCs/>
-        </w:rPr>
-        <w:t>Recursos</w:t>
+        <w:t>2. Recursos</w:t>
       </w:r>
       <w:bookmarkEnd w:id="10"/>
     </w:p>
@@ -3193,16 +3365,7 @@
           <w:sz w:val="24"/>
           <w:szCs w:val="24"/>
         </w:rPr>
-        <w:t>2</w:t>
-      </w:r>
-      <w:r>
-        <w:rPr>
-          <w:rFonts w:ascii="Source Sans Pro" w:eastAsia="Source Sans Pro" w:hAnsi="Source Sans Pro" w:cs="Source Sans Pro"/>
-          <w:b/>
-          <w:sz w:val="24"/>
-          <w:szCs w:val="24"/>
-        </w:rPr>
-        <w:t>.1 Recurso para hacer el prototipo</w:t>
+        <w:t>2.1 Recurso para hacer el prototipo</w:t>
       </w:r>
       <w:bookmarkEnd w:id="11"/>
     </w:p>
@@ -3218,21 +3381,7 @@
         <w:rPr>
           <w:rFonts w:ascii="Source Sans Pro" w:eastAsia="Source Sans Pro" w:hAnsi="Source Sans Pro" w:cs="Source Sans Pro"/>
         </w:rPr>
-        <w:t xml:space="preserve">Para realizar los prototipos se utilizó el programa “FIGMA”, a </w:t>
-      </w:r>
-      <w:proofErr w:type="gramStart"/>
-      <w:r>
-        <w:rPr>
-          <w:rFonts w:ascii="Source Sans Pro" w:eastAsia="Source Sans Pro" w:hAnsi="Source Sans Pro" w:cs="Source Sans Pro"/>
-        </w:rPr>
-        <w:t>continuación</w:t>
-      </w:r>
-      <w:proofErr w:type="gramEnd"/>
-      <w:r>
-        <w:rPr>
-          <w:rFonts w:ascii="Source Sans Pro" w:eastAsia="Source Sans Pro" w:hAnsi="Source Sans Pro" w:cs="Source Sans Pro"/>
-        </w:rPr>
-        <w:t xml:space="preserve"> se comparte el link del proyecto en dicho programa.</w:t>
+        <w:t>Para realizar los prototipos se utilizó el programa “FIGMA”, a continuación se comparte el link del proyecto en dicho programa.</w:t>
       </w:r>
     </w:p>
     <w:p>
@@ -3244,7 +3393,7 @@
           <w:b/>
         </w:rPr>
       </w:pPr>
-      <w:hyperlink r:id="rId27">
+      <w:hyperlink r:id="rId30">
         <w:r>
           <w:rPr>
             <w:rFonts w:ascii="Source Sans Pro" w:eastAsia="Source Sans Pro" w:hAnsi="Source Sans Pro" w:cs="Source Sans Pro"/>
@@ -3276,16 +3425,7 @@
           <w:sz w:val="24"/>
           <w:szCs w:val="24"/>
         </w:rPr>
-        <w:t>2</w:t>
-      </w:r>
-      <w:r>
-        <w:rPr>
-          <w:rFonts w:ascii="Source Sans Pro" w:eastAsia="Source Sans Pro" w:hAnsi="Source Sans Pro" w:cs="Source Sans Pro"/>
-          <w:b/>
-          <w:sz w:val="24"/>
-          <w:szCs w:val="24"/>
-        </w:rPr>
-        <w:t>.2 Paleta de colores y tipografía</w:t>
+        <w:t>2.2 Paleta de colores y tipografía</w:t>
       </w:r>
       <w:bookmarkEnd w:id="12"/>
     </w:p>
@@ -3301,21 +3441,7 @@
         <w:rPr>
           <w:rFonts w:ascii="Source Sans Pro" w:eastAsia="Source Sans Pro" w:hAnsi="Source Sans Pro" w:cs="Source Sans Pro"/>
         </w:rPr>
-        <w:t xml:space="preserve">Para la realización de </w:t>
-      </w:r>
-      <w:proofErr w:type="gramStart"/>
-      <w:r>
-        <w:rPr>
-          <w:rFonts w:ascii="Source Sans Pro" w:eastAsia="Source Sans Pro" w:hAnsi="Source Sans Pro" w:cs="Source Sans Pro"/>
-        </w:rPr>
-        <w:t>los  mockups</w:t>
-      </w:r>
-      <w:proofErr w:type="gramEnd"/>
-      <w:r>
-        <w:rPr>
-          <w:rFonts w:ascii="Source Sans Pro" w:eastAsia="Source Sans Pro" w:hAnsi="Source Sans Pro" w:cs="Source Sans Pro"/>
-        </w:rPr>
-        <w:t xml:space="preserve"> se utilizó la siguiente paleta de colores y tipografía.</w:t>
+        <w:t>Para la realización de los  mockups se utilizó la siguiente paleta de colores y tipografía.</w:t>
       </w:r>
     </w:p>
     <w:p>
@@ -3345,7 +3471,7 @@
                     <pic:cNvPicPr preferRelativeResize="0"/>
                   </pic:nvPicPr>
                   <pic:blipFill>
-                    <a:blip r:embed="rId28"/>
+                    <a:blip r:embed="rId31"/>
                     <a:srcRect/>
                     <a:stretch>
                       <a:fillRect/>
@@ -3410,7 +3536,7 @@
       </w:pPr>
     </w:p>
     <w:sectPr>
-      <w:footerReference w:type="default" r:id="rId29"/>
+      <w:footerReference w:type="default" r:id="rId32"/>
       <w:pgSz w:w="11909" w:h="16834"/>
       <w:pgMar w:top="1440" w:right="1440" w:bottom="1440" w:left="1440" w:header="720" w:footer="720" w:gutter="0"/>
       <w:pgNumType w:start="1"/>
@@ -10330,7 +10456,7 @@
   <w:style w:type="paragraph" w:default="1" w:styleId="Normal">
     <w:name w:val="Normal"/>
     <w:qFormat/>
-    <w:rsid w:val="00111F29"/>
+    <w:rsid w:val="007B6AEB"/>
   </w:style>
   <w:style w:type="paragraph" w:styleId="Ttulo1">
     <w:name w:val="heading 1"/>

</xml_diff>

<commit_message>
Avance del documento Vistas de la Web
</commit_message>
<xml_diff>
--- a/2-Desarrollo/SCIP/documentos/SCIP-VW.docx
+++ b/2-Desarrollo/SCIP/documentos/SCIP-VW.docx
@@ -2239,6 +2239,343 @@
     </w:p>
     <w:p>
       <w:pPr>
+        <w:spacing w:line="360" w:lineRule="auto"/>
+        <w:rPr>
+          <w:rFonts w:ascii="Source Sans Pro" w:eastAsia="Source Sans Pro" w:hAnsi="Source Sans Pro" w:cs="Source Sans Pro"/>
+          <w:b/>
+        </w:rPr>
+      </w:pPr>
+      <w:r>
+        <w:rPr>
+          <w:rFonts w:ascii="Source Sans Pro" w:eastAsia="Source Sans Pro" w:hAnsi="Source Sans Pro" w:cs="Source Sans Pro"/>
+          <w:b/>
+        </w:rPr>
+        <w:t>Vista en la Web</w:t>
+      </w:r>
+    </w:p>
+    <w:p>
+      <w:pPr>
+        <w:spacing w:line="360" w:lineRule="auto"/>
+        <w:rPr>
+          <w:rFonts w:ascii="Source Sans Pro" w:eastAsia="Source Sans Pro" w:hAnsi="Source Sans Pro" w:cs="Source Sans Pro"/>
+        </w:rPr>
+      </w:pPr>
+      <w:r>
+        <w:rPr>
+          <w:rFonts w:ascii="Source Sans Pro" w:eastAsia="Source Sans Pro" w:hAnsi="Source Sans Pro" w:cs="Source Sans Pro"/>
+        </w:rPr>
+        <w:t xml:space="preserve">La vista Usuarios muestra un registro de usuarios registrados, donde tiene </w:t>
+      </w:r>
+      <w:proofErr w:type="gramStart"/>
+      <w:r>
+        <w:rPr>
+          <w:rFonts w:ascii="Source Sans Pro" w:eastAsia="Source Sans Pro" w:hAnsi="Source Sans Pro" w:cs="Source Sans Pro"/>
+        </w:rPr>
+        <w:t>la opciones</w:t>
+      </w:r>
+      <w:proofErr w:type="gramEnd"/>
+      <w:r>
+        <w:rPr>
+          <w:rFonts w:ascii="Source Sans Pro" w:eastAsia="Source Sans Pro" w:hAnsi="Source Sans Pro" w:cs="Source Sans Pro"/>
+        </w:rPr>
+        <w:t xml:space="preserve"> de modificar, eliminar y crear un nuevo usuario.</w:t>
+      </w:r>
+    </w:p>
+    <w:p>
+      <w:pPr>
+        <w:spacing w:line="360" w:lineRule="auto"/>
+        <w:rPr>
+          <w:rFonts w:ascii="Source Sans Pro" w:eastAsia="Source Sans Pro" w:hAnsi="Source Sans Pro" w:cs="Source Sans Pro"/>
+        </w:rPr>
+      </w:pPr>
+      <w:r>
+        <w:rPr>
+          <w:noProof/>
+        </w:rPr>
+        <w:drawing>
+          <wp:inline distT="0" distB="0" distL="0" distR="0" wp14:anchorId="55D1978D" wp14:editId="1020A81C">
+            <wp:extent cx="5733415" cy="1980565"/>
+            <wp:effectExtent l="0" t="0" r="635" b="635"/>
+            <wp:docPr id="806694129" name="Imagen 1" descr="Interfaz de usuario gráfica, Aplicación&#10;&#10;Descripción generada automáticamente"/>
+            <wp:cNvGraphicFramePr>
+              <a:graphicFrameLocks xmlns:a="http://schemas.openxmlformats.org/drawingml/2006/main" noChangeAspect="1"/>
+            </wp:cNvGraphicFramePr>
+            <a:graphic xmlns:a="http://schemas.openxmlformats.org/drawingml/2006/main">
+              <a:graphicData uri="http://schemas.openxmlformats.org/drawingml/2006/picture">
+                <pic:pic xmlns:pic="http://schemas.openxmlformats.org/drawingml/2006/picture">
+                  <pic:nvPicPr>
+                    <pic:cNvPr id="806694129" name="Imagen 1" descr="Interfaz de usuario gráfica, Aplicación&#10;&#10;Descripción generada automáticamente"/>
+                    <pic:cNvPicPr/>
+                  </pic:nvPicPr>
+                  <pic:blipFill>
+                    <a:blip r:embed="rId18"/>
+                    <a:stretch>
+                      <a:fillRect/>
+                    </a:stretch>
+                  </pic:blipFill>
+                  <pic:spPr>
+                    <a:xfrm>
+                      <a:off x="0" y="0"/>
+                      <a:ext cx="5733415" cy="1980565"/>
+                    </a:xfrm>
+                    <a:prstGeom prst="rect">
+                      <a:avLst/>
+                    </a:prstGeom>
+                  </pic:spPr>
+                </pic:pic>
+              </a:graphicData>
+            </a:graphic>
+          </wp:inline>
+        </w:drawing>
+      </w:r>
+    </w:p>
+    <w:p>
+      <w:pPr>
+        <w:spacing w:line="360" w:lineRule="auto"/>
+        <w:rPr>
+          <w:rFonts w:ascii="Source Sans Pro" w:eastAsia="Source Sans Pro" w:hAnsi="Source Sans Pro" w:cs="Source Sans Pro"/>
+        </w:rPr>
+      </w:pPr>
+    </w:p>
+    <w:p>
+      <w:pPr>
+        <w:spacing w:line="360" w:lineRule="auto"/>
+        <w:rPr>
+          <w:rFonts w:ascii="Source Sans Pro" w:eastAsia="Source Sans Pro" w:hAnsi="Source Sans Pro" w:cs="Source Sans Pro"/>
+        </w:rPr>
+      </w:pPr>
+    </w:p>
+    <w:p>
+      <w:pPr>
+        <w:spacing w:line="360" w:lineRule="auto"/>
+        <w:rPr>
+          <w:rFonts w:ascii="Source Sans Pro" w:eastAsia="Source Sans Pro" w:hAnsi="Source Sans Pro" w:cs="Source Sans Pro"/>
+        </w:rPr>
+      </w:pPr>
+    </w:p>
+    <w:p>
+      <w:pPr>
+        <w:spacing w:line="360" w:lineRule="auto"/>
+        <w:rPr>
+          <w:rFonts w:ascii="Source Sans Pro" w:eastAsia="Source Sans Pro" w:hAnsi="Source Sans Pro" w:cs="Source Sans Pro"/>
+        </w:rPr>
+      </w:pPr>
+    </w:p>
+    <w:p>
+      <w:pPr>
+        <w:spacing w:line="360" w:lineRule="auto"/>
+        <w:rPr>
+          <w:rFonts w:ascii="Source Sans Pro" w:eastAsia="Source Sans Pro" w:hAnsi="Source Sans Pro" w:cs="Source Sans Pro"/>
+        </w:rPr>
+      </w:pPr>
+    </w:p>
+    <w:p>
+      <w:pPr>
+        <w:spacing w:line="360" w:lineRule="auto"/>
+        <w:rPr>
+          <w:rFonts w:ascii="Source Sans Pro" w:eastAsia="Source Sans Pro" w:hAnsi="Source Sans Pro" w:cs="Source Sans Pro"/>
+        </w:rPr>
+      </w:pPr>
+    </w:p>
+    <w:p>
+      <w:pPr>
+        <w:spacing w:line="360" w:lineRule="auto"/>
+        <w:rPr>
+          <w:rFonts w:ascii="Source Sans Pro" w:eastAsia="Source Sans Pro" w:hAnsi="Source Sans Pro" w:cs="Source Sans Pro"/>
+        </w:rPr>
+      </w:pPr>
+    </w:p>
+    <w:p>
+      <w:pPr>
+        <w:spacing w:line="360" w:lineRule="auto"/>
+        <w:rPr>
+          <w:rFonts w:ascii="Source Sans Pro" w:eastAsia="Source Sans Pro" w:hAnsi="Source Sans Pro" w:cs="Source Sans Pro"/>
+        </w:rPr>
+      </w:pPr>
+    </w:p>
+    <w:p>
+      <w:pPr>
+        <w:spacing w:line="360" w:lineRule="auto"/>
+        <w:rPr>
+          <w:rFonts w:ascii="Source Sans Pro" w:eastAsia="Source Sans Pro" w:hAnsi="Source Sans Pro" w:cs="Source Sans Pro"/>
+        </w:rPr>
+      </w:pPr>
+    </w:p>
+    <w:p>
+      <w:pPr>
+        <w:spacing w:line="360" w:lineRule="auto"/>
+        <w:rPr>
+          <w:rFonts w:ascii="Source Sans Pro" w:eastAsia="Source Sans Pro" w:hAnsi="Source Sans Pro" w:cs="Source Sans Pro"/>
+          <w:b/>
+        </w:rPr>
+      </w:pPr>
+      <w:r>
+        <w:rPr>
+          <w:rFonts w:ascii="Source Sans Pro" w:eastAsia="Source Sans Pro" w:hAnsi="Source Sans Pro" w:cs="Source Sans Pro"/>
+          <w:b/>
+        </w:rPr>
+        <w:lastRenderedPageBreak/>
+        <w:t xml:space="preserve">Código HTML </w:t>
+      </w:r>
+    </w:p>
+    <w:p>
+      <w:pPr>
+        <w:spacing w:line="360" w:lineRule="auto"/>
+        <w:rPr>
+          <w:rFonts w:ascii="Source Sans Pro" w:eastAsia="Source Sans Pro" w:hAnsi="Source Sans Pro" w:cs="Source Sans Pro"/>
+          <w:b/>
+        </w:rPr>
+      </w:pPr>
+      <w:r>
+        <w:rPr>
+          <w:rFonts w:ascii="Source Sans Pro" w:eastAsia="Source Sans Pro" w:hAnsi="Source Sans Pro" w:cs="Source Sans Pro"/>
+          <w:b/>
+        </w:rPr>
+        <w:t>(</w:t>
+      </w:r>
+      <w:r>
+        <w:rPr>
+          <w:rFonts w:ascii="Source Sans Pro" w:eastAsia="Source Sans Pro" w:hAnsi="Source Sans Pro" w:cs="Source Sans Pro"/>
+          <w:b/>
+        </w:rPr>
+        <w:t>inventario</w:t>
+      </w:r>
+      <w:r>
+        <w:rPr>
+          <w:rFonts w:ascii="Source Sans Pro" w:eastAsia="Source Sans Pro" w:hAnsi="Source Sans Pro" w:cs="Source Sans Pro"/>
+          <w:b/>
+        </w:rPr>
+        <w:t>.html)</w:t>
+      </w:r>
+    </w:p>
+    <w:p>
+      <w:pPr>
+        <w:spacing w:line="360" w:lineRule="auto"/>
+        <w:rPr>
+          <w:rFonts w:ascii="Source Sans Pro" w:eastAsia="Source Sans Pro" w:hAnsi="Source Sans Pro" w:cs="Source Sans Pro"/>
+        </w:rPr>
+      </w:pPr>
+      <w:r>
+        <w:rPr>
+          <w:noProof/>
+        </w:rPr>
+        <w:drawing>
+          <wp:inline distT="0" distB="0" distL="0" distR="0" wp14:anchorId="1BC05495" wp14:editId="67919DAB">
+            <wp:extent cx="5733415" cy="3684905"/>
+            <wp:effectExtent l="0" t="0" r="635" b="0"/>
+            <wp:docPr id="559015162" name="Imagen 1" descr="Texto&#10;&#10;Descripción generada automáticamente"/>
+            <wp:cNvGraphicFramePr>
+              <a:graphicFrameLocks xmlns:a="http://schemas.openxmlformats.org/drawingml/2006/main" noChangeAspect="1"/>
+            </wp:cNvGraphicFramePr>
+            <a:graphic xmlns:a="http://schemas.openxmlformats.org/drawingml/2006/main">
+              <a:graphicData uri="http://schemas.openxmlformats.org/drawingml/2006/picture">
+                <pic:pic xmlns:pic="http://schemas.openxmlformats.org/drawingml/2006/picture">
+                  <pic:nvPicPr>
+                    <pic:cNvPr id="559015162" name="Imagen 1" descr="Texto&#10;&#10;Descripción generada automáticamente"/>
+                    <pic:cNvPicPr/>
+                  </pic:nvPicPr>
+                  <pic:blipFill>
+                    <a:blip r:embed="rId19"/>
+                    <a:stretch>
+                      <a:fillRect/>
+                    </a:stretch>
+                  </pic:blipFill>
+                  <pic:spPr>
+                    <a:xfrm>
+                      <a:off x="0" y="0"/>
+                      <a:ext cx="5733415" cy="3684905"/>
+                    </a:xfrm>
+                    <a:prstGeom prst="rect">
+                      <a:avLst/>
+                    </a:prstGeom>
+                  </pic:spPr>
+                </pic:pic>
+              </a:graphicData>
+            </a:graphic>
+          </wp:inline>
+        </w:drawing>
+      </w:r>
+    </w:p>
+    <w:p>
+      <w:pPr>
+        <w:spacing w:line="360" w:lineRule="auto"/>
+        <w:rPr>
+          <w:rFonts w:ascii="Source Sans Pro" w:eastAsia="Source Sans Pro" w:hAnsi="Source Sans Pro" w:cs="Source Sans Pro"/>
+          <w:b/>
+        </w:rPr>
+      </w:pPr>
+      <w:r>
+        <w:rPr>
+          <w:rFonts w:ascii="Source Sans Pro" w:eastAsia="Source Sans Pro" w:hAnsi="Source Sans Pro" w:cs="Source Sans Pro"/>
+          <w:b/>
+        </w:rPr>
+        <w:t>Código CSS (</w:t>
+      </w:r>
+      <w:r>
+        <w:rPr>
+          <w:rFonts w:ascii="Source Sans Pro" w:eastAsia="Source Sans Pro" w:hAnsi="Source Sans Pro" w:cs="Source Sans Pro"/>
+          <w:b/>
+        </w:rPr>
+        <w:t>styles</w:t>
+      </w:r>
+      <w:r>
+        <w:rPr>
+          <w:rFonts w:ascii="Source Sans Pro" w:eastAsia="Source Sans Pro" w:hAnsi="Source Sans Pro" w:cs="Source Sans Pro"/>
+          <w:b/>
+        </w:rPr>
+        <w:t>.css)</w:t>
+      </w:r>
+    </w:p>
+    <w:p>
+      <w:pPr>
+        <w:spacing w:line="360" w:lineRule="auto"/>
+        <w:rPr>
+          <w:rFonts w:ascii="Source Sans Pro" w:eastAsia="Source Sans Pro" w:hAnsi="Source Sans Pro" w:cs="Source Sans Pro"/>
+        </w:rPr>
+      </w:pPr>
+      <w:r>
+        <w:rPr>
+          <w:noProof/>
+        </w:rPr>
+        <w:drawing>
+          <wp:inline distT="0" distB="0" distL="0" distR="0" wp14:anchorId="5C5D7CE4" wp14:editId="738258F6">
+            <wp:extent cx="4501700" cy="4114800"/>
+            <wp:effectExtent l="0" t="0" r="0" b="0"/>
+            <wp:docPr id="195855997" name="Imagen 1" descr="Texto&#10;&#10;Descripción generada automáticamente"/>
+            <wp:cNvGraphicFramePr>
+              <a:graphicFrameLocks xmlns:a="http://schemas.openxmlformats.org/drawingml/2006/main" noChangeAspect="1"/>
+            </wp:cNvGraphicFramePr>
+            <a:graphic xmlns:a="http://schemas.openxmlformats.org/drawingml/2006/main">
+              <a:graphicData uri="http://schemas.openxmlformats.org/drawingml/2006/picture">
+                <pic:pic xmlns:pic="http://schemas.openxmlformats.org/drawingml/2006/picture">
+                  <pic:nvPicPr>
+                    <pic:cNvPr id="195855997" name="Imagen 1" descr="Texto&#10;&#10;Descripción generada automáticamente"/>
+                    <pic:cNvPicPr/>
+                  </pic:nvPicPr>
+                  <pic:blipFill>
+                    <a:blip r:embed="rId20"/>
+                    <a:stretch>
+                      <a:fillRect/>
+                    </a:stretch>
+                  </pic:blipFill>
+                  <pic:spPr>
+                    <a:xfrm>
+                      <a:off x="0" y="0"/>
+                      <a:ext cx="4504581" cy="4117433"/>
+                    </a:xfrm>
+                    <a:prstGeom prst="rect">
+                      <a:avLst/>
+                    </a:prstGeom>
+                  </pic:spPr>
+                </pic:pic>
+              </a:graphicData>
+            </a:graphic>
+          </wp:inline>
+        </w:drawing>
+      </w:r>
+    </w:p>
+    <w:p>
+      <w:pPr>
         <w:pStyle w:val="Ttulo3"/>
         <w:rPr>
           <w:rFonts w:ascii="Source Sans Pro" w:eastAsia="Source Sans Pro" w:hAnsi="Source Sans Pro" w:cs="Source Sans Pro"/>
@@ -2254,6 +2591,7 @@
           <w:sz w:val="24"/>
           <w:szCs w:val="24"/>
         </w:rPr>
+        <w:lastRenderedPageBreak/>
         <w:t xml:space="preserve">1.3 </w:t>
       </w:r>
       <w:r>
@@ -2338,7 +2676,7 @@
                     <pic:cNvPicPr preferRelativeResize="0"/>
                   </pic:nvPicPr>
                   <pic:blipFill>
-                    <a:blip r:embed="rId18"/>
+                    <a:blip r:embed="rId21"/>
                     <a:srcRect/>
                     <a:stretch>
                       <a:fillRect/>
@@ -2376,7 +2714,6 @@
         <w:rPr>
           <w:rFonts w:ascii="Source Sans Pro" w:eastAsia="Source Sans Pro" w:hAnsi="Source Sans Pro" w:cs="Source Sans Pro"/>
         </w:rPr>
-        <w:lastRenderedPageBreak/>
         <w:t>Si el usuario decide crear un producto, se mostrará un formulario con los campos a rellenar para registrar un producto, una vez finalizado el llenado de campos, es necesario dar clic en “GRABAR” para guardarlo en la base de datos.</w:t>
       </w:r>
     </w:p>
@@ -2406,7 +2743,7 @@
                     <pic:cNvPicPr preferRelativeResize="0"/>
                   </pic:nvPicPr>
                   <pic:blipFill>
-                    <a:blip r:embed="rId19"/>
+                    <a:blip r:embed="rId22"/>
                     <a:srcRect/>
                     <a:stretch>
                       <a:fillRect/>
@@ -2444,6 +2781,7 @@
         <w:rPr>
           <w:rFonts w:ascii="Source Sans Pro" w:eastAsia="Source Sans Pro" w:hAnsi="Source Sans Pro" w:cs="Source Sans Pro"/>
         </w:rPr>
+        <w:lastRenderedPageBreak/>
         <w:t>Si el usuario selecciona la opción de modificar un producto, se mostrará el formulario del producto registrado con los productos a modificar</w:t>
       </w:r>
     </w:p>
@@ -2473,7 +2811,7 @@
                     <pic:cNvPicPr preferRelativeResize="0"/>
                   </pic:nvPicPr>
                   <pic:blipFill>
-                    <a:blip r:embed="rId20"/>
+                    <a:blip r:embed="rId23"/>
                     <a:srcRect/>
                     <a:stretch>
                       <a:fillRect/>
@@ -2523,7 +2861,6 @@
           <w:rFonts w:ascii="Source Sans Pro" w:eastAsia="Source Sans Pro" w:hAnsi="Source Sans Pro" w:cs="Source Sans Pro"/>
           <w:noProof/>
         </w:rPr>
-        <w:lastRenderedPageBreak/>
         <w:drawing>
           <wp:inline distT="114300" distB="114300" distL="114300" distR="114300" wp14:anchorId="14ECA116" wp14:editId="54EC7307">
             <wp:extent cx="5731200" cy="3606800"/>
@@ -2538,7 +2875,7 @@
                     <pic:cNvPicPr preferRelativeResize="0"/>
                   </pic:nvPicPr>
                   <pic:blipFill>
-                    <a:blip r:embed="rId21"/>
+                    <a:blip r:embed="rId24"/>
                     <a:srcRect/>
                     <a:stretch>
                       <a:fillRect/>
@@ -2607,6 +2944,7 @@
         <w:rPr>
           <w:noProof/>
         </w:rPr>
+        <w:lastRenderedPageBreak/>
         <w:drawing>
           <wp:inline distT="0" distB="0" distL="0" distR="0" wp14:anchorId="28861543" wp14:editId="0604B150">
             <wp:extent cx="6057900" cy="2254353"/>
@@ -2623,7 +2961,7 @@
                     <pic:cNvPicPr/>
                   </pic:nvPicPr>
                   <pic:blipFill rotWithShape="1">
-                    <a:blip r:embed="rId22"/>
+                    <a:blip r:embed="rId25"/>
                     <a:srcRect t="6793" b="27052"/>
                     <a:stretch/>
                   </pic:blipFill>
@@ -2736,7 +3074,6 @@
           <w:rFonts w:ascii="Source Sans Pro" w:eastAsia="Source Sans Pro" w:hAnsi="Source Sans Pro" w:cs="Source Sans Pro"/>
           <w:bCs/>
         </w:rPr>
-        <w:lastRenderedPageBreak/>
         <w:t>Vista para agregar un nuevo producto</w:t>
       </w:r>
     </w:p>
@@ -2768,7 +3105,7 @@
                     <pic:cNvPicPr/>
                   </pic:nvPicPr>
                   <pic:blipFill rotWithShape="1">
-                    <a:blip r:embed="rId23"/>
+                    <a:blip r:embed="rId26"/>
                     <a:srcRect r="23247"/>
                     <a:stretch/>
                   </pic:blipFill>
@@ -2821,6 +3158,10 @@
         </w:rPr>
       </w:pPr>
       <w:r>
+        <w:rPr>
+          <w:noProof/>
+        </w:rPr>
+        <w:lastRenderedPageBreak/>
         <w:drawing>
           <wp:inline distT="0" distB="0" distL="0" distR="0" wp14:anchorId="5A851421" wp14:editId="03EA0DE0">
             <wp:extent cx="5838900" cy="2400300"/>
@@ -2837,7 +3178,7 @@
                     <pic:cNvPicPr/>
                   </pic:nvPicPr>
                   <pic:blipFill rotWithShape="1">
-                    <a:blip r:embed="rId24"/>
+                    <a:blip r:embed="rId27"/>
                     <a:srcRect r="21087"/>
                     <a:stretch/>
                   </pic:blipFill>
@@ -2986,45 +3327,45 @@
           <w:rFonts w:ascii="Source Sans Pro" w:eastAsia="Source Sans Pro" w:hAnsi="Source Sans Pro" w:cs="Source Sans Pro"/>
           <w:b/>
         </w:rPr>
+        <w:t>Código HTML</w:t>
+      </w:r>
+      <w:r>
+        <w:rPr>
+          <w:rFonts w:ascii="Source Sans Pro" w:eastAsia="Source Sans Pro" w:hAnsi="Source Sans Pro" w:cs="Source Sans Pro"/>
+          <w:b/>
+        </w:rPr>
+        <w:t xml:space="preserve"> </w:t>
+      </w:r>
+    </w:p>
+    <w:p>
+      <w:pPr>
+        <w:spacing w:line="360" w:lineRule="auto"/>
+        <w:rPr>
+          <w:rFonts w:ascii="Source Sans Pro" w:eastAsia="Source Sans Pro" w:hAnsi="Source Sans Pro" w:cs="Source Sans Pro"/>
+          <w:b/>
+        </w:rPr>
+      </w:pPr>
+      <w:r>
+        <w:rPr>
+          <w:rFonts w:ascii="Source Sans Pro" w:eastAsia="Source Sans Pro" w:hAnsi="Source Sans Pro" w:cs="Source Sans Pro"/>
+          <w:b/>
+        </w:rPr>
+        <w:t>(administrarProductos.html)</w:t>
+      </w:r>
+    </w:p>
+    <w:p>
+      <w:pPr>
+        <w:spacing w:line="360" w:lineRule="auto"/>
+        <w:rPr>
+          <w:rFonts w:ascii="Source Sans Pro" w:eastAsia="Source Sans Pro" w:hAnsi="Source Sans Pro" w:cs="Source Sans Pro"/>
+          <w:b/>
+        </w:rPr>
+      </w:pPr>
+      <w:r>
+        <w:rPr>
+          <w:noProof/>
+        </w:rPr>
         <w:lastRenderedPageBreak/>
-        <w:t>Código HTML</w:t>
-      </w:r>
-      <w:r>
-        <w:rPr>
-          <w:rFonts w:ascii="Source Sans Pro" w:eastAsia="Source Sans Pro" w:hAnsi="Source Sans Pro" w:cs="Source Sans Pro"/>
-          <w:b/>
-        </w:rPr>
-        <w:t xml:space="preserve"> </w:t>
-      </w:r>
-    </w:p>
-    <w:p>
-      <w:pPr>
-        <w:spacing w:line="360" w:lineRule="auto"/>
-        <w:rPr>
-          <w:rFonts w:ascii="Source Sans Pro" w:eastAsia="Source Sans Pro" w:hAnsi="Source Sans Pro" w:cs="Source Sans Pro"/>
-          <w:b/>
-        </w:rPr>
-      </w:pPr>
-      <w:r>
-        <w:rPr>
-          <w:rFonts w:ascii="Source Sans Pro" w:eastAsia="Source Sans Pro" w:hAnsi="Source Sans Pro" w:cs="Source Sans Pro"/>
-          <w:b/>
-        </w:rPr>
-        <w:t>(administrarProductos.html)</w:t>
-      </w:r>
-    </w:p>
-    <w:p>
-      <w:pPr>
-        <w:spacing w:line="360" w:lineRule="auto"/>
-        <w:rPr>
-          <w:rFonts w:ascii="Source Sans Pro" w:eastAsia="Source Sans Pro" w:hAnsi="Source Sans Pro" w:cs="Source Sans Pro"/>
-          <w:b/>
-        </w:rPr>
-      </w:pPr>
-      <w:r>
-        <w:rPr>
-          <w:noProof/>
-        </w:rPr>
         <w:drawing>
           <wp:inline distT="0" distB="0" distL="0" distR="0" wp14:anchorId="3AD302E1" wp14:editId="35C877F1">
             <wp:extent cx="5733415" cy="3592195"/>
@@ -3041,7 +3382,7 @@
                     <pic:cNvPicPr/>
                   </pic:nvPicPr>
                   <pic:blipFill>
-                    <a:blip r:embed="rId25"/>
+                    <a:blip r:embed="rId28"/>
                     <a:stretch>
                       <a:fillRect/>
                     </a:stretch>
@@ -3075,21 +3416,7 @@
           <w:rFonts w:ascii="Source Sans Pro" w:eastAsia="Source Sans Pro" w:hAnsi="Source Sans Pro" w:cs="Source Sans Pro"/>
           <w:b/>
         </w:rPr>
-        <w:t>(</w:t>
-      </w:r>
-      <w:r>
-        <w:rPr>
-          <w:rFonts w:ascii="Source Sans Pro" w:eastAsia="Source Sans Pro" w:hAnsi="Source Sans Pro" w:cs="Source Sans Pro"/>
-          <w:b/>
-        </w:rPr>
-        <w:t>nuevo</w:t>
-      </w:r>
-      <w:r>
-        <w:rPr>
-          <w:rFonts w:ascii="Source Sans Pro" w:eastAsia="Source Sans Pro" w:hAnsi="Source Sans Pro" w:cs="Source Sans Pro"/>
-          <w:b/>
-        </w:rPr>
-        <w:t>Producto.html)</w:t>
+        <w:t>(nuevoProducto.html)</w:t>
       </w:r>
     </w:p>
     <w:p>
@@ -3120,7 +3447,7 @@
                     <pic:cNvPicPr/>
                   </pic:nvPicPr>
                   <pic:blipFill>
-                    <a:blip r:embed="rId26"/>
+                    <a:blip r:embed="rId29"/>
                     <a:stretch>
                       <a:fillRect/>
                     </a:stretch>
@@ -3163,36 +3490,22 @@
           <w:rFonts w:ascii="Source Sans Pro" w:eastAsia="Source Sans Pro" w:hAnsi="Source Sans Pro" w:cs="Source Sans Pro"/>
           <w:b/>
         </w:rPr>
+        <w:t>(modificarProducto.html)</w:t>
+      </w:r>
+    </w:p>
+    <w:p>
+      <w:pPr>
+        <w:spacing w:line="360" w:lineRule="auto"/>
+        <w:rPr>
+          <w:rFonts w:ascii="Source Sans Pro" w:eastAsia="Source Sans Pro" w:hAnsi="Source Sans Pro" w:cs="Source Sans Pro"/>
+          <w:b/>
+        </w:rPr>
+      </w:pPr>
+      <w:r>
+        <w:rPr>
+          <w:noProof/>
+        </w:rPr>
         <w:lastRenderedPageBreak/>
-        <w:t>(</w:t>
-      </w:r>
-      <w:r>
-        <w:rPr>
-          <w:rFonts w:ascii="Source Sans Pro" w:eastAsia="Source Sans Pro" w:hAnsi="Source Sans Pro" w:cs="Source Sans Pro"/>
-          <w:b/>
-        </w:rPr>
-        <w:t>modificar</w:t>
-      </w:r>
-      <w:r>
-        <w:rPr>
-          <w:rFonts w:ascii="Source Sans Pro" w:eastAsia="Source Sans Pro" w:hAnsi="Source Sans Pro" w:cs="Source Sans Pro"/>
-          <w:b/>
-        </w:rPr>
-        <w:t>Producto.html)</w:t>
-      </w:r>
-    </w:p>
-    <w:p>
-      <w:pPr>
-        <w:spacing w:line="360" w:lineRule="auto"/>
-        <w:rPr>
-          <w:rFonts w:ascii="Source Sans Pro" w:eastAsia="Source Sans Pro" w:hAnsi="Source Sans Pro" w:cs="Source Sans Pro"/>
-          <w:b/>
-        </w:rPr>
-      </w:pPr>
-      <w:r>
-        <w:rPr>
-          <w:noProof/>
-        </w:rPr>
         <w:drawing>
           <wp:inline distT="0" distB="0" distL="0" distR="0" wp14:anchorId="6C9DDF7E" wp14:editId="39FB8FB7">
             <wp:extent cx="5733415" cy="4302760"/>
@@ -3209,7 +3522,7 @@
                     <pic:cNvPicPr/>
                   </pic:nvPicPr>
                   <pic:blipFill>
-                    <a:blip r:embed="rId27"/>
+                    <a:blip r:embed="rId30"/>
                     <a:stretch>
                       <a:fillRect/>
                     </a:stretch>
@@ -3281,7 +3594,7 @@
                     <pic:cNvPicPr/>
                   </pic:nvPicPr>
                   <pic:blipFill>
-                    <a:blip r:embed="rId28"/>
+                    <a:blip r:embed="rId31"/>
                     <a:stretch>
                       <a:fillRect/>
                     </a:stretch>
@@ -3431,7 +3744,7 @@
                     <pic:cNvPicPr preferRelativeResize="0"/>
                   </pic:nvPicPr>
                   <pic:blipFill>
-                    <a:blip r:embed="rId29"/>
+                    <a:blip r:embed="rId32"/>
                     <a:srcRect/>
                     <a:stretch>
                       <a:fillRect/>
@@ -3504,7 +3817,7 @@
                     <pic:cNvPicPr preferRelativeResize="0"/>
                   </pic:nvPicPr>
                   <pic:blipFill>
-                    <a:blip r:embed="rId30"/>
+                    <a:blip r:embed="rId33"/>
                     <a:srcRect/>
                     <a:stretch>
                       <a:fillRect/>
@@ -3669,7 +3982,7 @@
                     <pic:cNvPicPr preferRelativeResize="0"/>
                   </pic:nvPicPr>
                   <pic:blipFill>
-                    <a:blip r:embed="rId31"/>
+                    <a:blip r:embed="rId34"/>
                     <a:srcRect/>
                     <a:stretch>
                       <a:fillRect/>
@@ -3766,7 +4079,7 @@
                     <pic:cNvPicPr preferRelativeResize="0"/>
                   </pic:nvPicPr>
                   <pic:blipFill>
-                    <a:blip r:embed="rId32"/>
+                    <a:blip r:embed="rId35"/>
                     <a:srcRect/>
                     <a:stretch>
                       <a:fillRect/>
@@ -3819,7 +4132,7 @@
                     <pic:cNvPicPr preferRelativeResize="0"/>
                   </pic:nvPicPr>
                   <pic:blipFill>
-                    <a:blip r:embed="rId33"/>
+                    <a:blip r:embed="rId36"/>
                     <a:srcRect/>
                     <a:stretch>
                       <a:fillRect/>
@@ -3935,7 +4248,7 @@
           <w:b/>
         </w:rPr>
       </w:pPr>
-      <w:hyperlink r:id="rId34">
+      <w:hyperlink r:id="rId37">
         <w:r>
           <w:rPr>
             <w:rFonts w:ascii="Source Sans Pro" w:eastAsia="Source Sans Pro" w:hAnsi="Source Sans Pro" w:cs="Source Sans Pro"/>
@@ -4027,7 +4340,7 @@
                     <pic:cNvPicPr preferRelativeResize="0"/>
                   </pic:nvPicPr>
                   <pic:blipFill>
-                    <a:blip r:embed="rId35"/>
+                    <a:blip r:embed="rId38"/>
                     <a:srcRect/>
                     <a:stretch>
                       <a:fillRect/>
@@ -4092,7 +4405,7 @@
       </w:pPr>
     </w:p>
     <w:sectPr>
-      <w:footerReference w:type="default" r:id="rId36"/>
+      <w:footerReference w:type="default" r:id="rId39"/>
       <w:pgSz w:w="11909" w:h="16834"/>
       <w:pgMar w:top="1440" w:right="1440" w:bottom="1440" w:left="1440" w:header="720" w:footer="720" w:gutter="0"/>
       <w:pgNumType w:start="1"/>
@@ -5166,7 +5479,7 @@
   <w:style w:type="paragraph" w:default="1" w:styleId="Normal">
     <w:name w:val="Normal"/>
     <w:qFormat/>
-    <w:rsid w:val="006E77BA"/>
+    <w:rsid w:val="008C54BE"/>
   </w:style>
   <w:style w:type="paragraph" w:styleId="Ttulo1">
     <w:name w:val="heading 1"/>

</xml_diff>

<commit_message>
Avance del documentos Vistas de la Web
</commit_message>
<xml_diff>
--- a/2-Desarrollo/SCIP/documentos/SCIP-VW.docx
+++ b/2-Desarrollo/SCIP/documentos/SCIP-VW.docx
@@ -702,7 +702,7 @@
           <w:r>
             <w:fldChar w:fldCharType="separate"/>
           </w:r>
-          <w:hyperlink w:anchor="_Toc136282094" w:history="1">
+          <w:hyperlink w:anchor="_Toc136458286" w:history="1">
             <w:r>
               <w:rPr>
                 <w:rStyle w:val="Hipervnculo"/>
@@ -752,7 +752,7 @@
                 <w:noProof/>
                 <w:webHidden/>
               </w:rPr>
-              <w:instrText xml:space="preserve"> PAGEREF _Toc136282094 \h </w:instrText>
+              <w:instrText xml:space="preserve"> PAGEREF _Toc136458286 \h </w:instrText>
             </w:r>
             <w:r>
               <w:rPr>
@@ -798,7 +798,7 @@
               <w14:ligatures w14:val="standardContextual"/>
             </w:rPr>
           </w:pPr>
-          <w:hyperlink w:anchor="_Toc136282095" w:history="1">
+          <w:hyperlink w:anchor="_Toc136458287" w:history="1">
             <w:r>
               <w:rPr>
                 <w:rStyle w:val="Hipervnculo"/>
@@ -846,7 +846,7 @@
                 <w:noProof/>
                 <w:webHidden/>
               </w:rPr>
-              <w:instrText xml:space="preserve"> PAGEREF _Toc136282095 \h </w:instrText>
+              <w:instrText xml:space="preserve"> PAGEREF _Toc136458287 \h </w:instrText>
             </w:r>
             <w:r>
               <w:rPr>
@@ -891,7 +891,7 @@
               <w14:ligatures w14:val="standardContextual"/>
             </w:rPr>
           </w:pPr>
-          <w:hyperlink w:anchor="_Toc136282096" w:history="1">
+          <w:hyperlink w:anchor="_Toc136458288" w:history="1">
             <w:r>
               <w:rPr>
                 <w:rStyle w:val="Hipervnculo"/>
@@ -920,7 +920,7 @@
                 <w:noProof/>
                 <w:webHidden/>
               </w:rPr>
-              <w:instrText xml:space="preserve"> PAGEREF _Toc136282096 \h </w:instrText>
+              <w:instrText xml:space="preserve"> PAGEREF _Toc136458288 \h </w:instrText>
             </w:r>
             <w:r>
               <w:rPr>
@@ -965,7 +965,7 @@
               <w14:ligatures w14:val="standardContextual"/>
             </w:rPr>
           </w:pPr>
-          <w:hyperlink w:anchor="_Toc136282097" w:history="1">
+          <w:hyperlink w:anchor="_Toc136458289" w:history="1">
             <w:r>
               <w:rPr>
                 <w:rStyle w:val="Hipervnculo"/>
@@ -994,7 +994,7 @@
                 <w:noProof/>
                 <w:webHidden/>
               </w:rPr>
-              <w:instrText xml:space="preserve"> PAGEREF _Toc136282097 \h </w:instrText>
+              <w:instrText xml:space="preserve"> PAGEREF _Toc136458289 \h </w:instrText>
             </w:r>
             <w:r>
               <w:rPr>
@@ -1014,7 +1014,7 @@
                 <w:noProof/>
                 <w:webHidden/>
               </w:rPr>
-              <w:t>7</w:t>
+              <w:t>9</w:t>
             </w:r>
             <w:r>
               <w:rPr>
@@ -1039,7 +1039,7 @@
               <w14:ligatures w14:val="standardContextual"/>
             </w:rPr>
           </w:pPr>
-          <w:hyperlink w:anchor="_Toc136282098" w:history="1">
+          <w:hyperlink w:anchor="_Toc136458290" w:history="1">
             <w:r>
               <w:rPr>
                 <w:rStyle w:val="Hipervnculo"/>
@@ -1068,7 +1068,7 @@
                 <w:noProof/>
                 <w:webHidden/>
               </w:rPr>
-              <w:instrText xml:space="preserve"> PAGEREF _Toc136282098 \h </w:instrText>
+              <w:instrText xml:space="preserve"> PAGEREF _Toc136458290 \h </w:instrText>
             </w:r>
             <w:r>
               <w:rPr>
@@ -1088,7 +1088,7 @@
                 <w:noProof/>
                 <w:webHidden/>
               </w:rPr>
-              <w:t>13</w:t>
+              <w:t>14</w:t>
             </w:r>
             <w:r>
               <w:rPr>
@@ -1113,7 +1113,7 @@
               <w14:ligatures w14:val="standardContextual"/>
             </w:rPr>
           </w:pPr>
-          <w:hyperlink w:anchor="_Toc136282099" w:history="1">
+          <w:hyperlink w:anchor="_Toc136458291" w:history="1">
             <w:r>
               <w:rPr>
                 <w:rStyle w:val="Hipervnculo"/>
@@ -1142,7 +1142,7 @@
                 <w:noProof/>
                 <w:webHidden/>
               </w:rPr>
-              <w:instrText xml:space="preserve"> PAGEREF _Toc136282099 \h </w:instrText>
+              <w:instrText xml:space="preserve"> PAGEREF _Toc136458291 \h </w:instrText>
             </w:r>
             <w:r>
               <w:rPr>
@@ -1162,7 +1162,7 @@
                 <w:noProof/>
                 <w:webHidden/>
               </w:rPr>
-              <w:t>14</w:t>
+              <w:t>17</w:t>
             </w:r>
             <w:r>
               <w:rPr>
@@ -1187,7 +1187,7 @@
               <w14:ligatures w14:val="standardContextual"/>
             </w:rPr>
           </w:pPr>
-          <w:hyperlink w:anchor="_Toc136282100" w:history="1">
+          <w:hyperlink w:anchor="_Toc136458292" w:history="1">
             <w:r>
               <w:rPr>
                 <w:rStyle w:val="Hipervnculo"/>
@@ -1217,7 +1217,7 @@
                 <w:noProof/>
                 <w:webHidden/>
               </w:rPr>
-              <w:instrText xml:space="preserve"> PAGEREF _Toc136282100 \h </w:instrText>
+              <w:instrText xml:space="preserve"> PAGEREF _Toc136458292 \h </w:instrText>
             </w:r>
             <w:r>
               <w:rPr>
@@ -1237,7 +1237,7 @@
                 <w:noProof/>
                 <w:webHidden/>
               </w:rPr>
-              <w:t>16</w:t>
+              <w:t>21</w:t>
             </w:r>
             <w:r>
               <w:rPr>
@@ -1262,7 +1262,7 @@
               <w14:ligatures w14:val="standardContextual"/>
             </w:rPr>
           </w:pPr>
-          <w:hyperlink w:anchor="_Toc136282101" w:history="1">
+          <w:hyperlink w:anchor="_Toc136458293" w:history="1">
             <w:r>
               <w:rPr>
                 <w:rStyle w:val="Hipervnculo"/>
@@ -1291,7 +1291,7 @@
                 <w:noProof/>
                 <w:webHidden/>
               </w:rPr>
-              <w:instrText xml:space="preserve"> PAGEREF _Toc136282101 \h </w:instrText>
+              <w:instrText xml:space="preserve"> PAGEREF _Toc136458293 \h </w:instrText>
             </w:r>
             <w:r>
               <w:rPr>
@@ -1311,7 +1311,7 @@
                 <w:noProof/>
                 <w:webHidden/>
               </w:rPr>
-              <w:t>16</w:t>
+              <w:t>21</w:t>
             </w:r>
             <w:r>
               <w:rPr>
@@ -1336,7 +1336,7 @@
               <w14:ligatures w14:val="standardContextual"/>
             </w:rPr>
           </w:pPr>
-          <w:hyperlink w:anchor="_Toc136282102" w:history="1">
+          <w:hyperlink w:anchor="_Toc136458294" w:history="1">
             <w:r>
               <w:rPr>
                 <w:rStyle w:val="Hipervnculo"/>
@@ -1365,7 +1365,7 @@
                 <w:noProof/>
                 <w:webHidden/>
               </w:rPr>
-              <w:instrText xml:space="preserve"> PAGEREF _Toc136282102 \h </w:instrText>
+              <w:instrText xml:space="preserve"> PAGEREF _Toc136458294 \h </w:instrText>
             </w:r>
             <w:r>
               <w:rPr>
@@ -1385,7 +1385,7 @@
                 <w:noProof/>
                 <w:webHidden/>
               </w:rPr>
-              <w:t>16</w:t>
+              <w:t>21</w:t>
             </w:r>
             <w:r>
               <w:rPr>
@@ -1494,7 +1494,7 @@
           <w:bCs/>
         </w:rPr>
       </w:pPr>
-      <w:bookmarkStart w:id="2" w:name="_Toc136282094"/>
+      <w:bookmarkStart w:id="2" w:name="_Toc136458286"/>
       <w:r>
         <w:rPr>
           <w:rFonts w:ascii="Source Sans Pro" w:hAnsi="Source Sans Pro"/>
@@ -1518,7 +1518,7 @@
           <w:color w:val="000000" w:themeColor="text1"/>
         </w:rPr>
       </w:pPr>
-      <w:bookmarkStart w:id="3" w:name="_Toc136282095"/>
+      <w:bookmarkStart w:id="3" w:name="_Toc136458287"/>
       <w:proofErr w:type="spellStart"/>
       <w:r>
         <w:rPr>
@@ -1838,7 +1838,7 @@
           <w:color w:val="000000" w:themeColor="text1"/>
         </w:rPr>
       </w:pPr>
-      <w:bookmarkStart w:id="4" w:name="_Toc136282096"/>
+      <w:bookmarkStart w:id="4" w:name="_Toc136458288"/>
       <w:r>
         <w:rPr>
           <w:rFonts w:ascii="Source Sans Pro" w:eastAsia="Source Sans Pro" w:hAnsi="Source Sans Pro" w:cs="Source Sans Pro"/>
@@ -2101,7 +2101,21 @@
         <w:rPr>
           <w:rFonts w:ascii="Source Sans Pro" w:eastAsia="Source Sans Pro" w:hAnsi="Source Sans Pro" w:cs="Source Sans Pro"/>
         </w:rPr>
-        <w:t>Lo mismo para la opción de modificar un usuario. Se mostrará los datos del usuario a modificar,  y cuando se modifique al usuario, se debe dar clic al botón “grabar”.</w:t>
+        <w:t xml:space="preserve">Lo mismo para la opción de modificar un usuario. Se mostrará los datos del usuario a </w:t>
+      </w:r>
+      <w:proofErr w:type="gramStart"/>
+      <w:r>
+        <w:rPr>
+          <w:rFonts w:ascii="Source Sans Pro" w:eastAsia="Source Sans Pro" w:hAnsi="Source Sans Pro" w:cs="Source Sans Pro"/>
+        </w:rPr>
+        <w:t>modificar,  y</w:t>
+      </w:r>
+      <w:proofErr w:type="gramEnd"/>
+      <w:r>
+        <w:rPr>
+          <w:rFonts w:ascii="Source Sans Pro" w:eastAsia="Source Sans Pro" w:hAnsi="Source Sans Pro" w:cs="Source Sans Pro"/>
+        </w:rPr>
+        <w:t xml:space="preserve"> cuando se modifique al usuario, se debe dar clic al botón “grabar”.</w:t>
       </w:r>
     </w:p>
     <w:p>
@@ -2250,7 +2264,21 @@
         <w:rPr>
           <w:rFonts w:ascii="Source Sans Pro" w:eastAsia="Source Sans Pro" w:hAnsi="Source Sans Pro" w:cs="Source Sans Pro"/>
         </w:rPr>
-        <w:t>La vista Usuarios muestra un registro de usuarios registrados, donde tiene la opciones de modificar, eliminar y crear un nuevo usuario.</w:t>
+        <w:t xml:space="preserve">La vista Usuarios muestra un registro de usuarios registrados, donde tiene </w:t>
+      </w:r>
+      <w:proofErr w:type="gramStart"/>
+      <w:r>
+        <w:rPr>
+          <w:rFonts w:ascii="Source Sans Pro" w:eastAsia="Source Sans Pro" w:hAnsi="Source Sans Pro" w:cs="Source Sans Pro"/>
+        </w:rPr>
+        <w:t>la opciones</w:t>
+      </w:r>
+      <w:proofErr w:type="gramEnd"/>
+      <w:r>
+        <w:rPr>
+          <w:rFonts w:ascii="Source Sans Pro" w:eastAsia="Source Sans Pro" w:hAnsi="Source Sans Pro" w:cs="Source Sans Pro"/>
+        </w:rPr>
+        <w:t xml:space="preserve"> de modificar, eliminar y crear un nuevo usuario.</w:t>
       </w:r>
     </w:p>
     <w:p>
@@ -2540,7 +2568,7 @@
           <w:color w:val="000000" w:themeColor="text1"/>
         </w:rPr>
       </w:pPr>
-      <w:bookmarkStart w:id="6" w:name="_Toc136282097"/>
+      <w:bookmarkStart w:id="6" w:name="_Toc136458289"/>
       <w:r>
         <w:rPr>
           <w:rFonts w:ascii="Source Sans Pro" w:eastAsia="Source Sans Pro" w:hAnsi="Source Sans Pro" w:cs="Source Sans Pro"/>
@@ -3437,7 +3465,7 @@
           <w:color w:val="000000" w:themeColor="text1"/>
         </w:rPr>
       </w:pPr>
-      <w:bookmarkStart w:id="8" w:name="_Toc136282098"/>
+      <w:bookmarkStart w:id="8" w:name="_Toc136458290"/>
       <w:r>
         <w:rPr>
           <w:rFonts w:ascii="Source Sans Pro" w:eastAsia="Source Sans Pro" w:hAnsi="Source Sans Pro" w:cs="Source Sans Pro"/>
@@ -3504,7 +3532,21 @@
         <w:rPr>
           <w:rFonts w:ascii="Source Sans Pro" w:eastAsia="Source Sans Pro" w:hAnsi="Source Sans Pro" w:cs="Source Sans Pro"/>
         </w:rPr>
-        <w:t>Para generar un reporte, lo primero es hacer clic en “REPORTES” y  luego en la opción de “Generar Reporte”, se mostrará un pequeño formulario que es necesario para generar el reporte.</w:t>
+        <w:t xml:space="preserve">Para generar un reporte, lo primero es hacer clic en “REPORTES” </w:t>
+      </w:r>
+      <w:proofErr w:type="gramStart"/>
+      <w:r>
+        <w:rPr>
+          <w:rFonts w:ascii="Source Sans Pro" w:eastAsia="Source Sans Pro" w:hAnsi="Source Sans Pro" w:cs="Source Sans Pro"/>
+        </w:rPr>
+        <w:t>y  luego</w:t>
+      </w:r>
+      <w:proofErr w:type="gramEnd"/>
+      <w:r>
+        <w:rPr>
+          <w:rFonts w:ascii="Source Sans Pro" w:eastAsia="Source Sans Pro" w:hAnsi="Source Sans Pro" w:cs="Source Sans Pro"/>
+        </w:rPr>
+        <w:t xml:space="preserve"> en la opción de “Generar Reporte”, se mostrará un pequeño formulario que es necesario para generar el reporte.</w:t>
       </w:r>
     </w:p>
     <w:p>
@@ -3998,6 +4040,9 @@
         <w:t xml:space="preserve"> </w:t>
       </w:r>
       <w:r>
+        <w:rPr>
+          <w:noProof/>
+        </w:rPr>
         <w:drawing>
           <wp:inline distT="0" distB="0" distL="0" distR="0" wp14:anchorId="1F0F41F1" wp14:editId="1A3D4389">
             <wp:extent cx="5733415" cy="3600450"/>
@@ -4046,7 +4091,6 @@
           <w:szCs w:val="24"/>
         </w:rPr>
       </w:pPr>
-      <w:bookmarkStart w:id="9" w:name="_Toc136282099"/>
     </w:p>
     <w:p/>
     <w:p>
@@ -4057,6 +4101,7 @@
           <w:color w:val="000000" w:themeColor="text1"/>
         </w:rPr>
       </w:pPr>
+      <w:bookmarkStart w:id="9" w:name="_Toc136458291"/>
       <w:r>
         <w:rPr>
           <w:rFonts w:ascii="Source Sans Pro" w:eastAsia="Source Sans Pro" w:hAnsi="Source Sans Pro" w:cs="Source Sans Pro"/>
@@ -4100,6 +4145,7 @@
           <w:szCs w:val="24"/>
         </w:rPr>
       </w:pPr>
+      <w:proofErr w:type="gramStart"/>
       <w:r>
         <w:rPr>
           <w:rFonts w:ascii="Source Sans Pro" w:eastAsia="Source Sans Pro" w:hAnsi="Source Sans Pro" w:cs="Source Sans Pro"/>
@@ -4107,7 +4153,17 @@
           <w:sz w:val="24"/>
           <w:szCs w:val="24"/>
         </w:rPr>
-        <w:t xml:space="preserve">Prototipo : </w:t>
+        <w:t>Prototipo :</w:t>
+      </w:r>
+      <w:proofErr w:type="gramEnd"/>
+      <w:r>
+        <w:rPr>
+          <w:rFonts w:ascii="Source Sans Pro" w:eastAsia="Source Sans Pro" w:hAnsi="Source Sans Pro" w:cs="Source Sans Pro"/>
+          <w:b/>
+          <w:sz w:val="24"/>
+          <w:szCs w:val="24"/>
+        </w:rPr>
+        <w:t xml:space="preserve"> </w:t>
       </w:r>
     </w:p>
     <w:p>
@@ -4129,7 +4185,25 @@
           <w:sz w:val="24"/>
           <w:szCs w:val="24"/>
         </w:rPr>
-        <w:t>Para realizar la búsqueda de un producto, primero debe seleccionar la opción “Buscar Producto” que se encuentra en “PRODUCTOS”. Luego  debe ingresar los datos para la búsqueda del producto.</w:t>
+        <w:t xml:space="preserve">Para realizar la búsqueda de un producto, primero debe seleccionar la opción “Buscar Producto” que se encuentra en “PRODUCTOS”. </w:t>
+      </w:r>
+      <w:proofErr w:type="gramStart"/>
+      <w:r>
+        <w:rPr>
+          <w:rFonts w:ascii="Source Sans Pro" w:eastAsia="Source Sans Pro" w:hAnsi="Source Sans Pro" w:cs="Source Sans Pro"/>
+          <w:sz w:val="24"/>
+          <w:szCs w:val="24"/>
+        </w:rPr>
+        <w:t>Luego  debe</w:t>
+      </w:r>
+      <w:proofErr w:type="gramEnd"/>
+      <w:r>
+        <w:rPr>
+          <w:rFonts w:ascii="Source Sans Pro" w:eastAsia="Source Sans Pro" w:hAnsi="Source Sans Pro" w:cs="Source Sans Pro"/>
+          <w:sz w:val="24"/>
+          <w:szCs w:val="24"/>
+        </w:rPr>
+        <w:t xml:space="preserve"> ingresar los datos para la búsqueda del producto.</w:t>
       </w:r>
     </w:p>
     <w:p>
@@ -4149,9 +4223,9 @@
           <w:szCs w:val="24"/>
         </w:rPr>
         <w:drawing>
-          <wp:inline distT="114300" distB="114300" distL="114300" distR="114300" wp14:anchorId="16EE61E4" wp14:editId="522E1C80">
-            <wp:extent cx="5731200" cy="3594100"/>
-            <wp:effectExtent l="0" t="0" r="0" b="0"/>
+          <wp:inline distT="114300" distB="114300" distL="114300" distR="114300" wp14:anchorId="16EE61E4" wp14:editId="21222A27">
+            <wp:extent cx="5730875" cy="2895600"/>
+            <wp:effectExtent l="0" t="0" r="3175" b="0"/>
             <wp:docPr id="124" name="image31.png"/>
             <wp:cNvGraphicFramePr/>
             <a:graphic xmlns:a="http://schemas.openxmlformats.org/drawingml/2006/main">
@@ -4161,22 +4235,27 @@
                     <pic:cNvPr id="0" name="image31.png"/>
                     <pic:cNvPicPr preferRelativeResize="0"/>
                   </pic:nvPicPr>
-                  <pic:blipFill>
+                  <pic:blipFill rotWithShape="1">
                     <a:blip r:embed="rId38"/>
-                    <a:srcRect/>
-                    <a:stretch>
-                      <a:fillRect/>
-                    </a:stretch>
+                    <a:srcRect b="19430"/>
+                    <a:stretch/>
                   </pic:blipFill>
-                  <pic:spPr>
+                  <pic:spPr bwMode="auto">
                     <a:xfrm>
                       <a:off x="0" y="0"/>
-                      <a:ext cx="5731200" cy="3594100"/>
+                      <a:ext cx="5731200" cy="2895764"/>
                     </a:xfrm>
                     <a:prstGeom prst="rect">
                       <a:avLst/>
                     </a:prstGeom>
-                    <a:ln/>
+                    <a:ln>
+                      <a:noFill/>
+                    </a:ln>
+                    <a:extLst>
+                      <a:ext uri="{53640926-AAD7-44D8-BBD7-CCE9431645EC}">
+                        <a14:shadowObscured xmlns:a14="http://schemas.microsoft.com/office/drawing/2010/main"/>
+                      </a:ext>
+                    </a:extLst>
                   </pic:spPr>
                 </pic:pic>
               </a:graphicData>
@@ -4187,28 +4266,6 @@
     </w:p>
     <w:p>
       <w:pPr>
-        <w:spacing w:line="360" w:lineRule="auto"/>
-        <w:rPr>
-          <w:rFonts w:ascii="Source Sans Pro" w:eastAsia="Source Sans Pro" w:hAnsi="Source Sans Pro" w:cs="Source Sans Pro"/>
-          <w:b/>
-          <w:sz w:val="24"/>
-          <w:szCs w:val="24"/>
-        </w:rPr>
-      </w:pPr>
-    </w:p>
-    <w:p>
-      <w:pPr>
-        <w:spacing w:line="360" w:lineRule="auto"/>
-        <w:rPr>
-          <w:rFonts w:ascii="Source Sans Pro" w:eastAsia="Source Sans Pro" w:hAnsi="Source Sans Pro" w:cs="Source Sans Pro"/>
-          <w:b/>
-          <w:sz w:val="24"/>
-          <w:szCs w:val="24"/>
-        </w:rPr>
-      </w:pPr>
-    </w:p>
-    <w:p>
-      <w:pPr>
         <w:numPr>
           <w:ilvl w:val="0"/>
           <w:numId w:val="2"/>
@@ -4226,7 +4283,23 @@
           <w:sz w:val="24"/>
           <w:szCs w:val="24"/>
         </w:rPr>
-        <w:t>Si es que el producto existe en la base de datos, se mostrará en resultados de búsqueda donde se puede seleccionar el producto y ver su información.</w:t>
+        <w:t>Si es que el producto existe en la base de datos, se mostrará en resultados de</w:t>
+      </w:r>
+      <w:r>
+        <w:rPr>
+          <w:rFonts w:ascii="Source Sans Pro" w:eastAsia="Source Sans Pro" w:hAnsi="Source Sans Pro" w:cs="Source Sans Pro"/>
+          <w:sz w:val="24"/>
+          <w:szCs w:val="24"/>
+        </w:rPr>
+        <w:t xml:space="preserve"> </w:t>
+      </w:r>
+      <w:r>
+        <w:rPr>
+          <w:rFonts w:ascii="Source Sans Pro" w:eastAsia="Source Sans Pro" w:hAnsi="Source Sans Pro" w:cs="Source Sans Pro"/>
+          <w:sz w:val="24"/>
+          <w:szCs w:val="24"/>
+        </w:rPr>
+        <w:t>búsqueda donde se puede seleccionar el producto y ver su información.</w:t>
       </w:r>
     </w:p>
     <w:p>
@@ -4245,7 +4318,6 @@
           <w:sz w:val="24"/>
           <w:szCs w:val="24"/>
         </w:rPr>
-        <w:lastRenderedPageBreak/>
         <w:drawing>
           <wp:inline distT="114300" distB="114300" distL="114300" distR="114300" wp14:anchorId="4E084EF0" wp14:editId="2FC9315E">
             <wp:extent cx="5731200" cy="3581400"/>
@@ -4299,6 +4371,7 @@
           <w:sz w:val="24"/>
           <w:szCs w:val="24"/>
         </w:rPr>
+        <w:lastRenderedPageBreak/>
         <w:drawing>
           <wp:inline distT="114300" distB="114300" distL="114300" distR="114300" wp14:anchorId="5477B75E" wp14:editId="0FC27149">
             <wp:extent cx="5731200" cy="3594100"/>
@@ -4338,13 +4411,561 @@
     </w:p>
     <w:p>
       <w:pPr>
-        <w:spacing w:line="360" w:lineRule="auto"/>
-        <w:rPr>
-          <w:rFonts w:ascii="Source Sans Pro" w:eastAsia="Source Sans Pro" w:hAnsi="Source Sans Pro" w:cs="Source Sans Pro"/>
+        <w:keepNext/>
+        <w:spacing w:before="240" w:after="240" w:line="360" w:lineRule="auto"/>
+        <w:rPr>
+          <w:rFonts w:ascii="Source Sans Pro" w:eastAsia="Source Sans Pro" w:hAnsi="Source Sans Pro" w:cs="Source Sans Pro"/>
+          <w:b/>
           <w:sz w:val="24"/>
           <w:szCs w:val="24"/>
         </w:rPr>
       </w:pPr>
+      <w:r>
+        <w:rPr>
+          <w:rFonts w:ascii="Source Sans Pro" w:eastAsia="Source Sans Pro" w:hAnsi="Source Sans Pro" w:cs="Source Sans Pro"/>
+          <w:b/>
+          <w:sz w:val="24"/>
+          <w:szCs w:val="24"/>
+        </w:rPr>
+        <w:t>Vista en la Web</w:t>
+      </w:r>
+    </w:p>
+    <w:p>
+      <w:pPr>
+        <w:keepNext/>
+        <w:spacing w:before="240" w:after="240" w:line="360" w:lineRule="auto"/>
+        <w:rPr>
+          <w:rFonts w:ascii="Source Sans Pro" w:eastAsia="Source Sans Pro" w:hAnsi="Source Sans Pro" w:cs="Source Sans Pro"/>
+          <w:bCs/>
+          <w:sz w:val="24"/>
+          <w:szCs w:val="24"/>
+        </w:rPr>
+      </w:pPr>
+      <w:r>
+        <w:rPr>
+          <w:rFonts w:ascii="Source Sans Pro" w:eastAsia="Source Sans Pro" w:hAnsi="Source Sans Pro" w:cs="Source Sans Pro"/>
+          <w:bCs/>
+          <w:sz w:val="24"/>
+          <w:szCs w:val="24"/>
+        </w:rPr>
+        <w:t>La vista buscar producto permite la consulta de la información de un producto ingresando como datos el nombre del producto y su código, para obtener resultados de búsqueda.</w:t>
+      </w:r>
+    </w:p>
+    <w:p>
+      <w:pPr>
+        <w:spacing w:line="360" w:lineRule="auto"/>
+        <w:rPr>
+          <w:rFonts w:ascii="Source Sans Pro" w:eastAsia="Source Sans Pro" w:hAnsi="Source Sans Pro" w:cs="Source Sans Pro"/>
+          <w:sz w:val="24"/>
+          <w:szCs w:val="24"/>
+        </w:rPr>
+      </w:pPr>
+      <w:r>
+        <w:rPr>
+          <w:noProof/>
+        </w:rPr>
+        <w:drawing>
+          <wp:inline distT="0" distB="0" distL="0" distR="0" wp14:anchorId="412EF8F8" wp14:editId="06CD0AF4">
+            <wp:extent cx="5733415" cy="2367915"/>
+            <wp:effectExtent l="0" t="0" r="635" b="0"/>
+            <wp:docPr id="57094914" name="Imagen 1" descr="Interfaz de usuario gráfica, Aplicación&#10;&#10;Descripción generada automáticamente"/>
+            <wp:cNvGraphicFramePr>
+              <a:graphicFrameLocks xmlns:a="http://schemas.openxmlformats.org/drawingml/2006/main" noChangeAspect="1"/>
+            </wp:cNvGraphicFramePr>
+            <a:graphic xmlns:a="http://schemas.openxmlformats.org/drawingml/2006/main">
+              <a:graphicData uri="http://schemas.openxmlformats.org/drawingml/2006/picture">
+                <pic:pic xmlns:pic="http://schemas.openxmlformats.org/drawingml/2006/picture">
+                  <pic:nvPicPr>
+                    <pic:cNvPr id="57094914" name="Imagen 1" descr="Interfaz de usuario gráfica, Aplicación&#10;&#10;Descripción generada automáticamente"/>
+                    <pic:cNvPicPr/>
+                  </pic:nvPicPr>
+                  <pic:blipFill>
+                    <a:blip r:embed="rId41"/>
+                    <a:stretch>
+                      <a:fillRect/>
+                    </a:stretch>
+                  </pic:blipFill>
+                  <pic:spPr>
+                    <a:xfrm>
+                      <a:off x="0" y="0"/>
+                      <a:ext cx="5733415" cy="2367915"/>
+                    </a:xfrm>
+                    <a:prstGeom prst="rect">
+                      <a:avLst/>
+                    </a:prstGeom>
+                  </pic:spPr>
+                </pic:pic>
+              </a:graphicData>
+            </a:graphic>
+          </wp:inline>
+        </w:drawing>
+      </w:r>
+    </w:p>
+    <w:p>
+      <w:pPr>
+        <w:spacing w:line="360" w:lineRule="auto"/>
+        <w:rPr>
+          <w:rFonts w:ascii="Source Sans Pro" w:eastAsia="Source Sans Pro" w:hAnsi="Source Sans Pro" w:cs="Source Sans Pro"/>
+          <w:sz w:val="24"/>
+          <w:szCs w:val="24"/>
+        </w:rPr>
+      </w:pPr>
+    </w:p>
+    <w:p>
+      <w:pPr>
+        <w:spacing w:line="360" w:lineRule="auto"/>
+        <w:rPr>
+          <w:rFonts w:ascii="Source Sans Pro" w:eastAsia="Source Sans Pro" w:hAnsi="Source Sans Pro" w:cs="Source Sans Pro"/>
+          <w:sz w:val="24"/>
+          <w:szCs w:val="24"/>
+        </w:rPr>
+      </w:pPr>
+    </w:p>
+    <w:p>
+      <w:pPr>
+        <w:spacing w:line="360" w:lineRule="auto"/>
+        <w:rPr>
+          <w:rFonts w:ascii="Source Sans Pro" w:eastAsia="Source Sans Pro" w:hAnsi="Source Sans Pro" w:cs="Source Sans Pro"/>
+          <w:sz w:val="24"/>
+          <w:szCs w:val="24"/>
+        </w:rPr>
+      </w:pPr>
+    </w:p>
+    <w:p>
+      <w:pPr>
+        <w:spacing w:line="360" w:lineRule="auto"/>
+        <w:rPr>
+          <w:rFonts w:ascii="Source Sans Pro" w:eastAsia="Source Sans Pro" w:hAnsi="Source Sans Pro" w:cs="Source Sans Pro"/>
+          <w:sz w:val="24"/>
+          <w:szCs w:val="24"/>
+        </w:rPr>
+      </w:pPr>
+    </w:p>
+    <w:p>
+      <w:pPr>
+        <w:spacing w:line="360" w:lineRule="auto"/>
+        <w:rPr>
+          <w:rFonts w:ascii="Source Sans Pro" w:eastAsia="Source Sans Pro" w:hAnsi="Source Sans Pro" w:cs="Source Sans Pro"/>
+          <w:sz w:val="24"/>
+          <w:szCs w:val="24"/>
+        </w:rPr>
+      </w:pPr>
+    </w:p>
+    <w:p>
+      <w:pPr>
+        <w:spacing w:line="360" w:lineRule="auto"/>
+        <w:rPr>
+          <w:rFonts w:ascii="Source Sans Pro" w:eastAsia="Source Sans Pro" w:hAnsi="Source Sans Pro" w:cs="Source Sans Pro"/>
+          <w:sz w:val="24"/>
+          <w:szCs w:val="24"/>
+        </w:rPr>
+      </w:pPr>
+      <w:r>
+        <w:rPr>
+          <w:rFonts w:ascii="Source Sans Pro" w:eastAsia="Source Sans Pro" w:hAnsi="Source Sans Pro" w:cs="Source Sans Pro"/>
+          <w:sz w:val="24"/>
+          <w:szCs w:val="24"/>
+        </w:rPr>
+        <w:lastRenderedPageBreak/>
+        <w:t>Información del Producto</w:t>
+      </w:r>
+    </w:p>
+    <w:p>
+      <w:pPr>
+        <w:spacing w:line="360" w:lineRule="auto"/>
+        <w:rPr>
+          <w:rFonts w:ascii="Source Sans Pro" w:eastAsia="Source Sans Pro" w:hAnsi="Source Sans Pro" w:cs="Source Sans Pro"/>
+          <w:sz w:val="24"/>
+          <w:szCs w:val="24"/>
+        </w:rPr>
+      </w:pPr>
+      <w:r>
+        <w:rPr>
+          <w:noProof/>
+        </w:rPr>
+        <w:drawing>
+          <wp:inline distT="0" distB="0" distL="0" distR="0" wp14:anchorId="33EE8193" wp14:editId="1F9A6D63">
+            <wp:extent cx="5733415" cy="2036445"/>
+            <wp:effectExtent l="0" t="0" r="635" b="1905"/>
+            <wp:docPr id="382319636" name="Imagen 1" descr="Interfaz de usuario gráfica&#10;&#10;Descripción generada automáticamente"/>
+            <wp:cNvGraphicFramePr>
+              <a:graphicFrameLocks xmlns:a="http://schemas.openxmlformats.org/drawingml/2006/main" noChangeAspect="1"/>
+            </wp:cNvGraphicFramePr>
+            <a:graphic xmlns:a="http://schemas.openxmlformats.org/drawingml/2006/main">
+              <a:graphicData uri="http://schemas.openxmlformats.org/drawingml/2006/picture">
+                <pic:pic xmlns:pic="http://schemas.openxmlformats.org/drawingml/2006/picture">
+                  <pic:nvPicPr>
+                    <pic:cNvPr id="382319636" name="Imagen 1" descr="Interfaz de usuario gráfica&#10;&#10;Descripción generada automáticamente"/>
+                    <pic:cNvPicPr/>
+                  </pic:nvPicPr>
+                  <pic:blipFill>
+                    <a:blip r:embed="rId42"/>
+                    <a:stretch>
+                      <a:fillRect/>
+                    </a:stretch>
+                  </pic:blipFill>
+                  <pic:spPr>
+                    <a:xfrm>
+                      <a:off x="0" y="0"/>
+                      <a:ext cx="5733415" cy="2036445"/>
+                    </a:xfrm>
+                    <a:prstGeom prst="rect">
+                      <a:avLst/>
+                    </a:prstGeom>
+                  </pic:spPr>
+                </pic:pic>
+              </a:graphicData>
+            </a:graphic>
+          </wp:inline>
+        </w:drawing>
+      </w:r>
+    </w:p>
+    <w:p>
+      <w:pPr>
+        <w:spacing w:line="360" w:lineRule="auto"/>
+        <w:rPr>
+          <w:rFonts w:ascii="Source Sans Pro" w:eastAsia="Source Sans Pro" w:hAnsi="Source Sans Pro" w:cs="Source Sans Pro"/>
+          <w:b/>
+        </w:rPr>
+      </w:pPr>
+      <w:r>
+        <w:rPr>
+          <w:rFonts w:ascii="Source Sans Pro" w:eastAsia="Source Sans Pro" w:hAnsi="Source Sans Pro" w:cs="Source Sans Pro"/>
+          <w:b/>
+        </w:rPr>
+        <w:t xml:space="preserve">Código HTML </w:t>
+      </w:r>
+    </w:p>
+    <w:p>
+      <w:pPr>
+        <w:spacing w:line="360" w:lineRule="auto"/>
+        <w:rPr>
+          <w:rFonts w:ascii="Source Sans Pro" w:eastAsia="Source Sans Pro" w:hAnsi="Source Sans Pro" w:cs="Source Sans Pro"/>
+          <w:b/>
+        </w:rPr>
+      </w:pPr>
+      <w:r>
+        <w:rPr>
+          <w:rFonts w:ascii="Source Sans Pro" w:eastAsia="Source Sans Pro" w:hAnsi="Source Sans Pro" w:cs="Source Sans Pro"/>
+          <w:b/>
+        </w:rPr>
+        <w:t>(</w:t>
+      </w:r>
+      <w:r>
+        <w:rPr>
+          <w:rFonts w:ascii="Source Sans Pro" w:eastAsia="Source Sans Pro" w:hAnsi="Source Sans Pro" w:cs="Source Sans Pro"/>
+          <w:b/>
+        </w:rPr>
+        <w:t>buscarProducto</w:t>
+      </w:r>
+      <w:r>
+        <w:rPr>
+          <w:rFonts w:ascii="Source Sans Pro" w:eastAsia="Source Sans Pro" w:hAnsi="Source Sans Pro" w:cs="Source Sans Pro"/>
+          <w:b/>
+        </w:rPr>
+        <w:t>.html)</w:t>
+      </w:r>
+    </w:p>
+    <w:p>
+      <w:pPr>
+        <w:spacing w:line="360" w:lineRule="auto"/>
+        <w:rPr>
+          <w:rFonts w:ascii="Source Sans Pro" w:eastAsia="Source Sans Pro" w:hAnsi="Source Sans Pro" w:cs="Source Sans Pro"/>
+          <w:sz w:val="24"/>
+          <w:szCs w:val="24"/>
+        </w:rPr>
+      </w:pPr>
+      <w:r>
+        <w:rPr>
+          <w:noProof/>
+        </w:rPr>
+        <w:drawing>
+          <wp:inline distT="0" distB="0" distL="0" distR="0" wp14:anchorId="040DEDE4" wp14:editId="3B24BF1E">
+            <wp:extent cx="5733415" cy="3627755"/>
+            <wp:effectExtent l="0" t="0" r="635" b="0"/>
+            <wp:docPr id="910158950" name="Imagen 1" descr="Texto&#10;&#10;Descripción generada automáticamente"/>
+            <wp:cNvGraphicFramePr>
+              <a:graphicFrameLocks xmlns:a="http://schemas.openxmlformats.org/drawingml/2006/main" noChangeAspect="1"/>
+            </wp:cNvGraphicFramePr>
+            <a:graphic xmlns:a="http://schemas.openxmlformats.org/drawingml/2006/main">
+              <a:graphicData uri="http://schemas.openxmlformats.org/drawingml/2006/picture">
+                <pic:pic xmlns:pic="http://schemas.openxmlformats.org/drawingml/2006/picture">
+                  <pic:nvPicPr>
+                    <pic:cNvPr id="910158950" name="Imagen 1" descr="Texto&#10;&#10;Descripción generada automáticamente"/>
+                    <pic:cNvPicPr/>
+                  </pic:nvPicPr>
+                  <pic:blipFill>
+                    <a:blip r:embed="rId43"/>
+                    <a:stretch>
+                      <a:fillRect/>
+                    </a:stretch>
+                  </pic:blipFill>
+                  <pic:spPr>
+                    <a:xfrm>
+                      <a:off x="0" y="0"/>
+                      <a:ext cx="5733415" cy="3627755"/>
+                    </a:xfrm>
+                    <a:prstGeom prst="rect">
+                      <a:avLst/>
+                    </a:prstGeom>
+                  </pic:spPr>
+                </pic:pic>
+              </a:graphicData>
+            </a:graphic>
+          </wp:inline>
+        </w:drawing>
+      </w:r>
+    </w:p>
+    <w:p>
+      <w:pPr>
+        <w:spacing w:line="360" w:lineRule="auto"/>
+        <w:rPr>
+          <w:rFonts w:ascii="Source Sans Pro" w:eastAsia="Source Sans Pro" w:hAnsi="Source Sans Pro" w:cs="Source Sans Pro"/>
+          <w:b/>
+        </w:rPr>
+      </w:pPr>
+    </w:p>
+    <w:p>
+      <w:pPr>
+        <w:spacing w:line="360" w:lineRule="auto"/>
+        <w:rPr>
+          <w:rFonts w:ascii="Source Sans Pro" w:eastAsia="Source Sans Pro" w:hAnsi="Source Sans Pro" w:cs="Source Sans Pro"/>
+          <w:b/>
+        </w:rPr>
+      </w:pPr>
+    </w:p>
+    <w:p>
+      <w:pPr>
+        <w:spacing w:line="360" w:lineRule="auto"/>
+        <w:rPr>
+          <w:rFonts w:ascii="Source Sans Pro" w:eastAsia="Source Sans Pro" w:hAnsi="Source Sans Pro" w:cs="Source Sans Pro"/>
+          <w:b/>
+        </w:rPr>
+      </w:pPr>
+    </w:p>
+    <w:p>
+      <w:pPr>
+        <w:spacing w:line="360" w:lineRule="auto"/>
+        <w:rPr>
+          <w:rFonts w:ascii="Source Sans Pro" w:eastAsia="Source Sans Pro" w:hAnsi="Source Sans Pro" w:cs="Source Sans Pro"/>
+          <w:b/>
+        </w:rPr>
+      </w:pPr>
+    </w:p>
+    <w:p>
+      <w:pPr>
+        <w:spacing w:line="360" w:lineRule="auto"/>
+        <w:rPr>
+          <w:rFonts w:ascii="Source Sans Pro" w:eastAsia="Source Sans Pro" w:hAnsi="Source Sans Pro" w:cs="Source Sans Pro"/>
+          <w:b/>
+        </w:rPr>
+      </w:pPr>
+    </w:p>
+    <w:p>
+      <w:pPr>
+        <w:spacing w:line="360" w:lineRule="auto"/>
+        <w:rPr>
+          <w:rFonts w:ascii="Source Sans Pro" w:eastAsia="Source Sans Pro" w:hAnsi="Source Sans Pro" w:cs="Source Sans Pro"/>
+          <w:b/>
+        </w:rPr>
+      </w:pPr>
+    </w:p>
+    <w:p>
+      <w:pPr>
+        <w:spacing w:line="360" w:lineRule="auto"/>
+        <w:rPr>
+          <w:rFonts w:ascii="Source Sans Pro" w:eastAsia="Source Sans Pro" w:hAnsi="Source Sans Pro" w:cs="Source Sans Pro"/>
+          <w:b/>
+        </w:rPr>
+      </w:pPr>
+    </w:p>
+    <w:p>
+      <w:pPr>
+        <w:spacing w:line="360" w:lineRule="auto"/>
+        <w:rPr>
+          <w:rFonts w:ascii="Source Sans Pro" w:eastAsia="Source Sans Pro" w:hAnsi="Source Sans Pro" w:cs="Source Sans Pro"/>
+          <w:b/>
+        </w:rPr>
+      </w:pPr>
+    </w:p>
+    <w:p>
+      <w:pPr>
+        <w:spacing w:line="360" w:lineRule="auto"/>
+        <w:rPr>
+          <w:rFonts w:ascii="Source Sans Pro" w:eastAsia="Source Sans Pro" w:hAnsi="Source Sans Pro" w:cs="Source Sans Pro"/>
+          <w:b/>
+        </w:rPr>
+      </w:pPr>
+      <w:bookmarkStart w:id="10" w:name="_Hlk136458152"/>
+      <w:r>
+        <w:rPr>
+          <w:rFonts w:ascii="Source Sans Pro" w:eastAsia="Source Sans Pro" w:hAnsi="Source Sans Pro" w:cs="Source Sans Pro"/>
+          <w:b/>
+        </w:rPr>
+        <w:lastRenderedPageBreak/>
+        <w:t>(</w:t>
+      </w:r>
+      <w:r>
+        <w:rPr>
+          <w:rFonts w:ascii="Source Sans Pro" w:eastAsia="Source Sans Pro" w:hAnsi="Source Sans Pro" w:cs="Source Sans Pro"/>
+          <w:b/>
+        </w:rPr>
+        <w:t>buscarProducto</w:t>
+      </w:r>
+      <w:r>
+        <w:rPr>
+          <w:rFonts w:ascii="Source Sans Pro" w:eastAsia="Source Sans Pro" w:hAnsi="Source Sans Pro" w:cs="Source Sans Pro"/>
+          <w:b/>
+        </w:rPr>
+        <w:t>.html)</w:t>
+      </w:r>
+    </w:p>
+    <w:bookmarkEnd w:id="10"/>
+    <w:p>
+      <w:pPr>
+        <w:spacing w:line="360" w:lineRule="auto"/>
+        <w:rPr>
+          <w:rFonts w:ascii="Source Sans Pro" w:eastAsia="Source Sans Pro" w:hAnsi="Source Sans Pro" w:cs="Source Sans Pro"/>
+          <w:sz w:val="24"/>
+          <w:szCs w:val="24"/>
+        </w:rPr>
+      </w:pPr>
+      <w:r>
+        <w:rPr>
+          <w:noProof/>
+        </w:rPr>
+        <w:drawing>
+          <wp:inline distT="0" distB="0" distL="0" distR="0" wp14:anchorId="70CFE9B2" wp14:editId="5B8091EE">
+            <wp:extent cx="5733415" cy="3642995"/>
+            <wp:effectExtent l="0" t="0" r="635" b="0"/>
+            <wp:docPr id="659740065" name="Imagen 1" descr="Texto&#10;&#10;Descripción generada automáticamente"/>
+            <wp:cNvGraphicFramePr>
+              <a:graphicFrameLocks xmlns:a="http://schemas.openxmlformats.org/drawingml/2006/main" noChangeAspect="1"/>
+            </wp:cNvGraphicFramePr>
+            <a:graphic xmlns:a="http://schemas.openxmlformats.org/drawingml/2006/main">
+              <a:graphicData uri="http://schemas.openxmlformats.org/drawingml/2006/picture">
+                <pic:pic xmlns:pic="http://schemas.openxmlformats.org/drawingml/2006/picture">
+                  <pic:nvPicPr>
+                    <pic:cNvPr id="659740065" name="Imagen 1" descr="Texto&#10;&#10;Descripción generada automáticamente"/>
+                    <pic:cNvPicPr/>
+                  </pic:nvPicPr>
+                  <pic:blipFill>
+                    <a:blip r:embed="rId44"/>
+                    <a:stretch>
+                      <a:fillRect/>
+                    </a:stretch>
+                  </pic:blipFill>
+                  <pic:spPr>
+                    <a:xfrm>
+                      <a:off x="0" y="0"/>
+                      <a:ext cx="5733415" cy="3642995"/>
+                    </a:xfrm>
+                    <a:prstGeom prst="rect">
+                      <a:avLst/>
+                    </a:prstGeom>
+                  </pic:spPr>
+                </pic:pic>
+              </a:graphicData>
+            </a:graphic>
+          </wp:inline>
+        </w:drawing>
+      </w:r>
+    </w:p>
+    <w:p>
+      <w:pPr>
+        <w:spacing w:line="360" w:lineRule="auto"/>
+        <w:rPr>
+          <w:rFonts w:ascii="Source Sans Pro" w:eastAsia="Source Sans Pro" w:hAnsi="Source Sans Pro" w:cs="Source Sans Pro"/>
+          <w:b/>
+        </w:rPr>
+      </w:pPr>
+      <w:r>
+        <w:rPr>
+          <w:rFonts w:ascii="Source Sans Pro" w:eastAsia="Source Sans Pro" w:hAnsi="Source Sans Pro" w:cs="Source Sans Pro"/>
+          <w:b/>
+        </w:rPr>
+        <w:t>Código CSS</w:t>
+      </w:r>
+    </w:p>
+    <w:p>
+      <w:pPr>
+        <w:spacing w:line="360" w:lineRule="auto"/>
+        <w:rPr>
+          <w:rFonts w:ascii="Source Sans Pro" w:eastAsia="Source Sans Pro" w:hAnsi="Source Sans Pro" w:cs="Source Sans Pro"/>
+          <w:b/>
+        </w:rPr>
+      </w:pPr>
+      <w:r>
+        <w:rPr>
+          <w:rFonts w:ascii="Source Sans Pro" w:eastAsia="Source Sans Pro" w:hAnsi="Source Sans Pro" w:cs="Source Sans Pro"/>
+          <w:b/>
+        </w:rPr>
+        <w:t>(</w:t>
+      </w:r>
+      <w:r>
+        <w:rPr>
+          <w:rFonts w:ascii="Source Sans Pro" w:eastAsia="Source Sans Pro" w:hAnsi="Source Sans Pro" w:cs="Source Sans Pro"/>
+          <w:b/>
+        </w:rPr>
+        <w:t>buscarProducto</w:t>
+      </w:r>
+      <w:r>
+        <w:rPr>
+          <w:rFonts w:ascii="Source Sans Pro" w:eastAsia="Source Sans Pro" w:hAnsi="Source Sans Pro" w:cs="Source Sans Pro"/>
+          <w:b/>
+        </w:rPr>
+        <w:t>.html)</w:t>
+      </w:r>
+    </w:p>
+    <w:p>
+      <w:pPr>
+        <w:spacing w:line="360" w:lineRule="auto"/>
+        <w:rPr>
+          <w:rFonts w:ascii="Source Sans Pro" w:eastAsia="Source Sans Pro" w:hAnsi="Source Sans Pro" w:cs="Source Sans Pro"/>
+          <w:sz w:val="24"/>
+          <w:szCs w:val="24"/>
+        </w:rPr>
+      </w:pPr>
+      <w:r>
+        <w:rPr>
+          <w:noProof/>
+        </w:rPr>
+        <w:drawing>
+          <wp:inline distT="0" distB="0" distL="0" distR="0" wp14:anchorId="4CC7B7DC" wp14:editId="3A876818">
+            <wp:extent cx="4337419" cy="4257675"/>
+            <wp:effectExtent l="0" t="0" r="6350" b="0"/>
+            <wp:docPr id="904309536" name="Imagen 1" descr="Texto&#10;&#10;Descripción generada automáticamente"/>
+            <wp:cNvGraphicFramePr>
+              <a:graphicFrameLocks xmlns:a="http://schemas.openxmlformats.org/drawingml/2006/main" noChangeAspect="1"/>
+            </wp:cNvGraphicFramePr>
+            <a:graphic xmlns:a="http://schemas.openxmlformats.org/drawingml/2006/main">
+              <a:graphicData uri="http://schemas.openxmlformats.org/drawingml/2006/picture">
+                <pic:pic xmlns:pic="http://schemas.openxmlformats.org/drawingml/2006/picture">
+                  <pic:nvPicPr>
+                    <pic:cNvPr id="904309536" name="Imagen 1" descr="Texto&#10;&#10;Descripción generada automáticamente"/>
+                    <pic:cNvPicPr/>
+                  </pic:nvPicPr>
+                  <pic:blipFill>
+                    <a:blip r:embed="rId45"/>
+                    <a:stretch>
+                      <a:fillRect/>
+                    </a:stretch>
+                  </pic:blipFill>
+                  <pic:spPr>
+                    <a:xfrm>
+                      <a:off x="0" y="0"/>
+                      <a:ext cx="4344460" cy="4264586"/>
+                    </a:xfrm>
+                    <a:prstGeom prst="rect">
+                      <a:avLst/>
+                    </a:prstGeom>
+                  </pic:spPr>
+                </pic:pic>
+              </a:graphicData>
+            </a:graphic>
+          </wp:inline>
+        </w:drawing>
+      </w:r>
     </w:p>
     <w:p>
       <w:pPr>
@@ -4355,7 +4976,7 @@
           <w:bCs/>
         </w:rPr>
       </w:pPr>
-      <w:bookmarkStart w:id="10" w:name="_Toc136282100"/>
+      <w:bookmarkStart w:id="11" w:name="_Toc136458292"/>
       <w:r>
         <w:rPr>
           <w:rFonts w:ascii="Source Sans Pro" w:hAnsi="Source Sans Pro"/>
@@ -4365,7 +4986,7 @@
         <w:lastRenderedPageBreak/>
         <w:t>2. Recursos</w:t>
       </w:r>
-      <w:bookmarkEnd w:id="10"/>
+      <w:bookmarkEnd w:id="11"/>
     </w:p>
     <w:p>
       <w:pPr>
@@ -4379,7 +5000,7 @@
           <w:szCs w:val="24"/>
         </w:rPr>
       </w:pPr>
-      <w:bookmarkStart w:id="11" w:name="_Toc136282101"/>
+      <w:bookmarkStart w:id="12" w:name="_Toc136458293"/>
       <w:r>
         <w:rPr>
           <w:rFonts w:ascii="Source Sans Pro" w:eastAsia="Source Sans Pro" w:hAnsi="Source Sans Pro" w:cs="Source Sans Pro"/>
@@ -4389,7 +5010,7 @@
         </w:rPr>
         <w:t>2.1 Recurso para hacer el prototipo</w:t>
       </w:r>
-      <w:bookmarkEnd w:id="11"/>
+      <w:bookmarkEnd w:id="12"/>
     </w:p>
     <w:p>
       <w:pPr>
@@ -4403,7 +5024,21 @@
         <w:rPr>
           <w:rFonts w:ascii="Source Sans Pro" w:eastAsia="Source Sans Pro" w:hAnsi="Source Sans Pro" w:cs="Source Sans Pro"/>
         </w:rPr>
-        <w:t>Para realizar los prototipos se utilizó el programa “FIGMA”, a continuación se comparte el link del proyecto en dicho programa.</w:t>
+        <w:t xml:space="preserve">Para realizar los prototipos se utilizó el programa “FIGMA”, a </w:t>
+      </w:r>
+      <w:proofErr w:type="gramStart"/>
+      <w:r>
+        <w:rPr>
+          <w:rFonts w:ascii="Source Sans Pro" w:eastAsia="Source Sans Pro" w:hAnsi="Source Sans Pro" w:cs="Source Sans Pro"/>
+        </w:rPr>
+        <w:t>continuación</w:t>
+      </w:r>
+      <w:proofErr w:type="gramEnd"/>
+      <w:r>
+        <w:rPr>
+          <w:rFonts w:ascii="Source Sans Pro" w:eastAsia="Source Sans Pro" w:hAnsi="Source Sans Pro" w:cs="Source Sans Pro"/>
+        </w:rPr>
+        <w:t xml:space="preserve"> se comparte el link del proyecto en dicho programa.</w:t>
       </w:r>
     </w:p>
     <w:p>
@@ -4415,7 +5050,7 @@
           <w:b/>
         </w:rPr>
       </w:pPr>
-      <w:hyperlink r:id="rId41">
+      <w:hyperlink r:id="rId46">
         <w:r>
           <w:rPr>
             <w:rFonts w:ascii="Source Sans Pro" w:eastAsia="Source Sans Pro" w:hAnsi="Source Sans Pro" w:cs="Source Sans Pro"/>
@@ -4439,7 +5074,7 @@
           <w:szCs w:val="24"/>
         </w:rPr>
       </w:pPr>
-      <w:bookmarkStart w:id="12" w:name="_Toc136282102"/>
+      <w:bookmarkStart w:id="13" w:name="_Toc136458294"/>
       <w:r>
         <w:rPr>
           <w:rFonts w:ascii="Source Sans Pro" w:eastAsia="Source Sans Pro" w:hAnsi="Source Sans Pro" w:cs="Source Sans Pro"/>
@@ -4449,7 +5084,7 @@
         </w:rPr>
         <w:t>2.2 Paleta de colores y tipografía</w:t>
       </w:r>
-      <w:bookmarkEnd w:id="12"/>
+      <w:bookmarkEnd w:id="13"/>
     </w:p>
     <w:p>
       <w:pPr>
@@ -4463,7 +5098,21 @@
         <w:rPr>
           <w:rFonts w:ascii="Source Sans Pro" w:eastAsia="Source Sans Pro" w:hAnsi="Source Sans Pro" w:cs="Source Sans Pro"/>
         </w:rPr>
-        <w:t>Para la realización de los  mockups se utilizó la siguiente paleta de colores y tipografía.</w:t>
+        <w:t xml:space="preserve">Para la realización de </w:t>
+      </w:r>
+      <w:proofErr w:type="gramStart"/>
+      <w:r>
+        <w:rPr>
+          <w:rFonts w:ascii="Source Sans Pro" w:eastAsia="Source Sans Pro" w:hAnsi="Source Sans Pro" w:cs="Source Sans Pro"/>
+        </w:rPr>
+        <w:t>los  mockups</w:t>
+      </w:r>
+      <w:proofErr w:type="gramEnd"/>
+      <w:r>
+        <w:rPr>
+          <w:rFonts w:ascii="Source Sans Pro" w:eastAsia="Source Sans Pro" w:hAnsi="Source Sans Pro" w:cs="Source Sans Pro"/>
+        </w:rPr>
+        <w:t xml:space="preserve"> se utilizó la siguiente paleta de colores y tipografía.</w:t>
       </w:r>
     </w:p>
     <w:p>
@@ -4493,7 +5142,7 @@
                     <pic:cNvPicPr preferRelativeResize="0"/>
                   </pic:nvPicPr>
                   <pic:blipFill>
-                    <a:blip r:embed="rId42"/>
+                    <a:blip r:embed="rId47"/>
                     <a:srcRect/>
                     <a:stretch>
                       <a:fillRect/>
@@ -4549,8 +5198,8 @@
           <w:szCs w:val="24"/>
         </w:rPr>
       </w:pPr>
-      <w:bookmarkStart w:id="13" w:name="_heading=h.s1tig4vd9rli" w:colFirst="0" w:colLast="0"/>
-      <w:bookmarkEnd w:id="13"/>
+      <w:bookmarkStart w:id="14" w:name="_heading=h.s1tig4vd9rli" w:colFirst="0" w:colLast="0"/>
+      <w:bookmarkEnd w:id="14"/>
     </w:p>
     <w:p>
       <w:pPr>
@@ -4558,7 +5207,7 @@
       </w:pPr>
     </w:p>
     <w:sectPr>
-      <w:footerReference w:type="default" r:id="rId43"/>
+      <w:footerReference w:type="default" r:id="rId48"/>
       <w:pgSz w:w="11909" w:h="16834"/>
       <w:pgMar w:top="1440" w:right="1440" w:bottom="1440" w:left="1440" w:header="720" w:footer="720" w:gutter="0"/>
       <w:pgNumType w:start="1"/>
@@ -5632,7 +6281,7 @@
   <w:style w:type="paragraph" w:default="1" w:styleId="Normal">
     <w:name w:val="Normal"/>
     <w:qFormat/>
-    <w:rsid w:val="00365886"/>
+    <w:rsid w:val="00885889"/>
   </w:style>
   <w:style w:type="paragraph" w:styleId="Ttulo1">
     <w:name w:val="heading 1"/>
@@ -7551,28 +8200,28 @@
 </file>
 
 <file path=customXml/item1.xml><?xml version="1.0" encoding="utf-8"?>
+<b:Sources xmlns:b="http://schemas.openxmlformats.org/officeDocument/2006/bibliography" xmlns="http://schemas.openxmlformats.org/officeDocument/2006/bibliography" SelectedStyle="\APASixthEditionOfficeOnline.xsl" StyleName="APA" Version="6"/>
+</file>
+
+<file path=customXml/item2.xml><?xml version="1.0" encoding="utf-8"?>
 <go:gDocsCustomXmlDataStorage xmlns:go="http://customooxmlschemas.google.com/" xmlns:r="http://schemas.openxmlformats.org/officeDocument/2006/relationships" uri="GoogleDocsCustomDataVersion1">
   <go:docsCustomData xmlns:go="http://customooxmlschemas.google.com/" roundtripDataSignature="AMtx7mg66F00UQQCisKFhi22bIkbhjrr2w==">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</go:docsCustomData>
 </go:gDocsCustomXmlDataStorage>
 </file>
 
-<file path=customXml/item2.xml><?xml version="1.0" encoding="utf-8"?>
-<b:Sources xmlns:b="http://schemas.openxmlformats.org/officeDocument/2006/bibliography" xmlns="http://schemas.openxmlformats.org/officeDocument/2006/bibliography" SelectedStyle="\APASixthEditionOfficeOnline.xsl" StyleName="APA" Version="6"/>
+<file path=customXml/itemProps1.xml><?xml version="1.0" encoding="utf-8"?>
+<ds:datastoreItem xmlns:ds="http://schemas.openxmlformats.org/officeDocument/2006/customXml" ds:itemID="{562A474F-2E6F-45E5-A24A-FBD6789F6302}">
+  <ds:schemaRefs>
+    <ds:schemaRef ds:uri="http://schemas.openxmlformats.org/officeDocument/2006/bibliography"/>
+  </ds:schemaRefs>
+</ds:datastoreItem>
 </file>
 
-<file path=customXml/itemProps1.xml><?xml version="1.0" encoding="utf-8"?>
+<file path=customXml/itemProps2.xml><?xml version="1.0" encoding="utf-8"?>
 <ds:datastoreItem xmlns:ds="http://schemas.openxmlformats.org/officeDocument/2006/customXml" ds:itemID="{11111111-1234-1234-1234-123412341234}">
   <ds:schemaRefs>
     <ds:schemaRef ds:uri="http://customooxmlschemas.google.com/"/>
     <ds:schemaRef ds:uri="http://schemas.openxmlformats.org/officeDocument/2006/relationships"/>
   </ds:schemaRefs>
 </ds:datastoreItem>
-</file>
-
-<file path=customXml/itemProps2.xml><?xml version="1.0" encoding="utf-8"?>
-<ds:datastoreItem xmlns:ds="http://schemas.openxmlformats.org/officeDocument/2006/customXml" ds:itemID="{562A474F-2E6F-45E5-A24A-FBD6789F6302}">
-  <ds:schemaRefs>
-    <ds:schemaRef ds:uri="http://schemas.openxmlformats.org/officeDocument/2006/bibliography"/>
-  </ds:schemaRefs>
-</ds:datastoreItem>
 </file>
</xml_diff>

<commit_message>
documento Vistas de la Web
</commit_message>
<xml_diff>
--- a/2-Desarrollo/SCIP/documentos/SCIP-VW.docx
+++ b/2-Desarrollo/SCIP/documentos/SCIP-VW.docx
@@ -702,7 +702,7 @@
           <w:r>
             <w:fldChar w:fldCharType="separate"/>
           </w:r>
-          <w:hyperlink w:anchor="_Toc136458286" w:history="1">
+          <w:hyperlink w:anchor="_Toc136462332" w:history="1">
             <w:r>
               <w:rPr>
                 <w:rStyle w:val="Hipervnculo"/>
@@ -752,7 +752,7 @@
                 <w:noProof/>
                 <w:webHidden/>
               </w:rPr>
-              <w:instrText xml:space="preserve"> PAGEREF _Toc136458286 \h </w:instrText>
+              <w:instrText xml:space="preserve"> PAGEREF _Toc136462332 \h </w:instrText>
             </w:r>
             <w:r>
               <w:rPr>
@@ -798,7 +798,7 @@
               <w14:ligatures w14:val="standardContextual"/>
             </w:rPr>
           </w:pPr>
-          <w:hyperlink w:anchor="_Toc136458287" w:history="1">
+          <w:hyperlink w:anchor="_Toc136462333" w:history="1">
             <w:r>
               <w:rPr>
                 <w:rStyle w:val="Hipervnculo"/>
@@ -846,7 +846,7 @@
                 <w:noProof/>
                 <w:webHidden/>
               </w:rPr>
-              <w:instrText xml:space="preserve"> PAGEREF _Toc136458287 \h </w:instrText>
+              <w:instrText xml:space="preserve"> PAGEREF _Toc136462333 \h </w:instrText>
             </w:r>
             <w:r>
               <w:rPr>
@@ -891,7 +891,7 @@
               <w14:ligatures w14:val="standardContextual"/>
             </w:rPr>
           </w:pPr>
-          <w:hyperlink w:anchor="_Toc136458288" w:history="1">
+          <w:hyperlink w:anchor="_Toc136462334" w:history="1">
             <w:r>
               <w:rPr>
                 <w:rStyle w:val="Hipervnculo"/>
@@ -920,7 +920,7 @@
                 <w:noProof/>
                 <w:webHidden/>
               </w:rPr>
-              <w:instrText xml:space="preserve"> PAGEREF _Toc136458288 \h </w:instrText>
+              <w:instrText xml:space="preserve"> PAGEREF _Toc136462334 \h </w:instrText>
             </w:r>
             <w:r>
               <w:rPr>
@@ -965,7 +965,7 @@
               <w14:ligatures w14:val="standardContextual"/>
             </w:rPr>
           </w:pPr>
-          <w:hyperlink w:anchor="_Toc136458289" w:history="1">
+          <w:hyperlink w:anchor="_Toc136462335" w:history="1">
             <w:r>
               <w:rPr>
                 <w:rStyle w:val="Hipervnculo"/>
@@ -994,7 +994,7 @@
                 <w:noProof/>
                 <w:webHidden/>
               </w:rPr>
-              <w:instrText xml:space="preserve"> PAGEREF _Toc136458289 \h </w:instrText>
+              <w:instrText xml:space="preserve"> PAGEREF _Toc136462335 \h </w:instrText>
             </w:r>
             <w:r>
               <w:rPr>
@@ -1014,7 +1014,7 @@
                 <w:noProof/>
                 <w:webHidden/>
               </w:rPr>
-              <w:t>9</w:t>
+              <w:t>10</w:t>
             </w:r>
             <w:r>
               <w:rPr>
@@ -1039,7 +1039,7 @@
               <w14:ligatures w14:val="standardContextual"/>
             </w:rPr>
           </w:pPr>
-          <w:hyperlink w:anchor="_Toc136458290" w:history="1">
+          <w:hyperlink w:anchor="_Toc136462336" w:history="1">
             <w:r>
               <w:rPr>
                 <w:rStyle w:val="Hipervnculo"/>
@@ -1068,7 +1068,7 @@
                 <w:noProof/>
                 <w:webHidden/>
               </w:rPr>
-              <w:instrText xml:space="preserve"> PAGEREF _Toc136458290 \h </w:instrText>
+              <w:instrText xml:space="preserve"> PAGEREF _Toc136462336 \h </w:instrText>
             </w:r>
             <w:r>
               <w:rPr>
@@ -1088,7 +1088,7 @@
                 <w:noProof/>
                 <w:webHidden/>
               </w:rPr>
-              <w:t>14</w:t>
+              <w:t>15</w:t>
             </w:r>
             <w:r>
               <w:rPr>
@@ -1113,7 +1113,7 @@
               <w14:ligatures w14:val="standardContextual"/>
             </w:rPr>
           </w:pPr>
-          <w:hyperlink w:anchor="_Toc136458291" w:history="1">
+          <w:hyperlink w:anchor="_Toc136462337" w:history="1">
             <w:r>
               <w:rPr>
                 <w:rStyle w:val="Hipervnculo"/>
@@ -1142,7 +1142,7 @@
                 <w:noProof/>
                 <w:webHidden/>
               </w:rPr>
-              <w:instrText xml:space="preserve"> PAGEREF _Toc136458291 \h </w:instrText>
+              <w:instrText xml:space="preserve"> PAGEREF _Toc136462337 \h </w:instrText>
             </w:r>
             <w:r>
               <w:rPr>
@@ -1162,7 +1162,7 @@
                 <w:noProof/>
                 <w:webHidden/>
               </w:rPr>
-              <w:t>17</w:t>
+              <w:t>18</w:t>
             </w:r>
             <w:r>
               <w:rPr>
@@ -1187,7 +1187,7 @@
               <w14:ligatures w14:val="standardContextual"/>
             </w:rPr>
           </w:pPr>
-          <w:hyperlink w:anchor="_Toc136458292" w:history="1">
+          <w:hyperlink w:anchor="_Toc136462338" w:history="1">
             <w:r>
               <w:rPr>
                 <w:rStyle w:val="Hipervnculo"/>
@@ -1217,7 +1217,7 @@
                 <w:noProof/>
                 <w:webHidden/>
               </w:rPr>
-              <w:instrText xml:space="preserve"> PAGEREF _Toc136458292 \h </w:instrText>
+              <w:instrText xml:space="preserve"> PAGEREF _Toc136462338 \h </w:instrText>
             </w:r>
             <w:r>
               <w:rPr>
@@ -1237,7 +1237,7 @@
                 <w:noProof/>
                 <w:webHidden/>
               </w:rPr>
-              <w:t>21</w:t>
+              <w:t>22</w:t>
             </w:r>
             <w:r>
               <w:rPr>
@@ -1262,7 +1262,7 @@
               <w14:ligatures w14:val="standardContextual"/>
             </w:rPr>
           </w:pPr>
-          <w:hyperlink w:anchor="_Toc136458293" w:history="1">
+          <w:hyperlink w:anchor="_Toc136462339" w:history="1">
             <w:r>
               <w:rPr>
                 <w:rStyle w:val="Hipervnculo"/>
@@ -1291,7 +1291,7 @@
                 <w:noProof/>
                 <w:webHidden/>
               </w:rPr>
-              <w:instrText xml:space="preserve"> PAGEREF _Toc136458293 \h </w:instrText>
+              <w:instrText xml:space="preserve"> PAGEREF _Toc136462339 \h </w:instrText>
             </w:r>
             <w:r>
               <w:rPr>
@@ -1311,7 +1311,7 @@
                 <w:noProof/>
                 <w:webHidden/>
               </w:rPr>
-              <w:t>21</w:t>
+              <w:t>22</w:t>
             </w:r>
             <w:r>
               <w:rPr>
@@ -1336,7 +1336,7 @@
               <w14:ligatures w14:val="standardContextual"/>
             </w:rPr>
           </w:pPr>
-          <w:hyperlink w:anchor="_Toc136458294" w:history="1">
+          <w:hyperlink w:anchor="_Toc136462340" w:history="1">
             <w:r>
               <w:rPr>
                 <w:rStyle w:val="Hipervnculo"/>
@@ -1365,7 +1365,7 @@
                 <w:noProof/>
                 <w:webHidden/>
               </w:rPr>
-              <w:instrText xml:space="preserve"> PAGEREF _Toc136458294 \h </w:instrText>
+              <w:instrText xml:space="preserve"> PAGEREF _Toc136462340 \h </w:instrText>
             </w:r>
             <w:r>
               <w:rPr>
@@ -1385,7 +1385,7 @@
                 <w:noProof/>
                 <w:webHidden/>
               </w:rPr>
-              <w:t>21</w:t>
+              <w:t>22</w:t>
             </w:r>
             <w:r>
               <w:rPr>
@@ -1494,7 +1494,7 @@
           <w:bCs/>
         </w:rPr>
       </w:pPr>
-      <w:bookmarkStart w:id="2" w:name="_Toc136458286"/>
+      <w:bookmarkStart w:id="2" w:name="_Toc136462332"/>
       <w:r>
         <w:rPr>
           <w:rFonts w:ascii="Source Sans Pro" w:hAnsi="Source Sans Pro"/>
@@ -1518,7 +1518,7 @@
           <w:color w:val="000000" w:themeColor="text1"/>
         </w:rPr>
       </w:pPr>
-      <w:bookmarkStart w:id="3" w:name="_Toc136458287"/>
+      <w:bookmarkStart w:id="3" w:name="_Toc136462333"/>
       <w:proofErr w:type="spellStart"/>
       <w:r>
         <w:rPr>
@@ -1838,7 +1838,7 @@
           <w:color w:val="000000" w:themeColor="text1"/>
         </w:rPr>
       </w:pPr>
-      <w:bookmarkStart w:id="4" w:name="_Toc136458288"/>
+      <w:bookmarkStart w:id="4" w:name="_Toc136462334"/>
       <w:r>
         <w:rPr>
           <w:rFonts w:ascii="Source Sans Pro" w:eastAsia="Source Sans Pro" w:hAnsi="Source Sans Pro" w:cs="Source Sans Pro"/>
@@ -2406,15 +2406,77 @@
         <w:spacing w:line="360" w:lineRule="auto"/>
         <w:rPr>
           <w:rFonts w:ascii="Source Sans Pro" w:eastAsia="Source Sans Pro" w:hAnsi="Source Sans Pro" w:cs="Source Sans Pro"/>
-          <w:b/>
-        </w:rPr>
-      </w:pPr>
-      <w:r>
-        <w:rPr>
-          <w:rFonts w:ascii="Source Sans Pro" w:eastAsia="Source Sans Pro" w:hAnsi="Source Sans Pro" w:cs="Source Sans Pro"/>
-          <w:b/>
+        </w:rPr>
+      </w:pPr>
+      <w:r>
+        <w:rPr>
+          <w:rFonts w:ascii="Source Sans Pro" w:eastAsia="Source Sans Pro" w:hAnsi="Source Sans Pro" w:cs="Source Sans Pro"/>
         </w:rPr>
         <w:lastRenderedPageBreak/>
+        <w:t>Vista nuevo Usuario</w:t>
+      </w:r>
+    </w:p>
+    <w:p>
+      <w:pPr>
+        <w:spacing w:line="360" w:lineRule="auto"/>
+        <w:rPr>
+          <w:rFonts w:ascii="Source Sans Pro" w:eastAsia="Source Sans Pro" w:hAnsi="Source Sans Pro" w:cs="Source Sans Pro"/>
+        </w:rPr>
+      </w:pPr>
+      <w:r>
+        <w:rPr>
+          <w:noProof/>
+        </w:rPr>
+        <w:drawing>
+          <wp:inline distT="0" distB="0" distL="0" distR="0" wp14:anchorId="165FCC9C" wp14:editId="71DEDDB9">
+            <wp:extent cx="5733415" cy="2726055"/>
+            <wp:effectExtent l="0" t="0" r="635" b="0"/>
+            <wp:docPr id="1707243744" name="Imagen 1" descr="Interfaz de usuario gráfica, Aplicación&#10;&#10;Descripción generada automáticamente"/>
+            <wp:cNvGraphicFramePr>
+              <a:graphicFrameLocks xmlns:a="http://schemas.openxmlformats.org/drawingml/2006/main" noChangeAspect="1"/>
+            </wp:cNvGraphicFramePr>
+            <a:graphic xmlns:a="http://schemas.openxmlformats.org/drawingml/2006/main">
+              <a:graphicData uri="http://schemas.openxmlformats.org/drawingml/2006/picture">
+                <pic:pic xmlns:pic="http://schemas.openxmlformats.org/drawingml/2006/picture">
+                  <pic:nvPicPr>
+                    <pic:cNvPr id="1707243744" name="Imagen 1" descr="Interfaz de usuario gráfica, Aplicación&#10;&#10;Descripción generada automáticamente"/>
+                    <pic:cNvPicPr/>
+                  </pic:nvPicPr>
+                  <pic:blipFill>
+                    <a:blip r:embed="rId19"/>
+                    <a:stretch>
+                      <a:fillRect/>
+                    </a:stretch>
+                  </pic:blipFill>
+                  <pic:spPr>
+                    <a:xfrm>
+                      <a:off x="0" y="0"/>
+                      <a:ext cx="5733415" cy="2726055"/>
+                    </a:xfrm>
+                    <a:prstGeom prst="rect">
+                      <a:avLst/>
+                    </a:prstGeom>
+                  </pic:spPr>
+                </pic:pic>
+              </a:graphicData>
+            </a:graphic>
+          </wp:inline>
+        </w:drawing>
+      </w:r>
+    </w:p>
+    <w:p>
+      <w:pPr>
+        <w:spacing w:line="360" w:lineRule="auto"/>
+        <w:rPr>
+          <w:rFonts w:ascii="Source Sans Pro" w:eastAsia="Source Sans Pro" w:hAnsi="Source Sans Pro" w:cs="Source Sans Pro"/>
+          <w:b/>
+        </w:rPr>
+      </w:pPr>
+      <w:r>
+        <w:rPr>
+          <w:rFonts w:ascii="Source Sans Pro" w:eastAsia="Source Sans Pro" w:hAnsi="Source Sans Pro" w:cs="Source Sans Pro"/>
+          <w:b/>
+        </w:rPr>
         <w:t xml:space="preserve">Código HTML </w:t>
       </w:r>
     </w:p>
@@ -2461,7 +2523,7 @@
                     <pic:cNvPicPr/>
                   </pic:nvPicPr>
                   <pic:blipFill>
-                    <a:blip r:embed="rId19"/>
+                    <a:blip r:embed="rId20"/>
                     <a:stretch>
                       <a:fillRect/>
                     </a:stretch>
@@ -2487,6 +2549,133 @@
         <w:spacing w:line="360" w:lineRule="auto"/>
         <w:rPr>
           <w:rFonts w:ascii="Source Sans Pro" w:eastAsia="Source Sans Pro" w:hAnsi="Source Sans Pro" w:cs="Source Sans Pro"/>
+        </w:rPr>
+      </w:pPr>
+    </w:p>
+    <w:p>
+      <w:pPr>
+        <w:spacing w:line="360" w:lineRule="auto"/>
+        <w:rPr>
+          <w:rFonts w:ascii="Source Sans Pro" w:eastAsia="Source Sans Pro" w:hAnsi="Source Sans Pro" w:cs="Source Sans Pro"/>
+        </w:rPr>
+      </w:pPr>
+    </w:p>
+    <w:p>
+      <w:pPr>
+        <w:spacing w:line="360" w:lineRule="auto"/>
+        <w:rPr>
+          <w:rFonts w:ascii="Source Sans Pro" w:eastAsia="Source Sans Pro" w:hAnsi="Source Sans Pro" w:cs="Source Sans Pro"/>
+        </w:rPr>
+      </w:pPr>
+    </w:p>
+    <w:p>
+      <w:pPr>
+        <w:spacing w:line="360" w:lineRule="auto"/>
+        <w:rPr>
+          <w:rFonts w:ascii="Source Sans Pro" w:eastAsia="Source Sans Pro" w:hAnsi="Source Sans Pro" w:cs="Source Sans Pro"/>
+        </w:rPr>
+      </w:pPr>
+    </w:p>
+    <w:p>
+      <w:pPr>
+        <w:spacing w:line="360" w:lineRule="auto"/>
+        <w:rPr>
+          <w:rFonts w:ascii="Source Sans Pro" w:eastAsia="Source Sans Pro" w:hAnsi="Source Sans Pro" w:cs="Source Sans Pro"/>
+        </w:rPr>
+      </w:pPr>
+    </w:p>
+    <w:p>
+      <w:pPr>
+        <w:spacing w:line="360" w:lineRule="auto"/>
+        <w:rPr>
+          <w:rFonts w:ascii="Source Sans Pro" w:eastAsia="Source Sans Pro" w:hAnsi="Source Sans Pro" w:cs="Source Sans Pro"/>
+        </w:rPr>
+      </w:pPr>
+    </w:p>
+    <w:p>
+      <w:pPr>
+        <w:spacing w:line="360" w:lineRule="auto"/>
+        <w:rPr>
+          <w:rFonts w:ascii="Source Sans Pro" w:eastAsia="Source Sans Pro" w:hAnsi="Source Sans Pro" w:cs="Source Sans Pro"/>
+          <w:b/>
+        </w:rPr>
+      </w:pPr>
+      <w:r>
+        <w:rPr>
+          <w:rFonts w:ascii="Source Sans Pro" w:eastAsia="Source Sans Pro" w:hAnsi="Source Sans Pro" w:cs="Source Sans Pro"/>
+          <w:b/>
+        </w:rPr>
+        <w:lastRenderedPageBreak/>
+        <w:t>(</w:t>
+      </w:r>
+      <w:r>
+        <w:rPr>
+          <w:rFonts w:ascii="Source Sans Pro" w:eastAsia="Source Sans Pro" w:hAnsi="Source Sans Pro" w:cs="Source Sans Pro"/>
+          <w:b/>
+        </w:rPr>
+        <w:t>usuario</w:t>
+      </w:r>
+      <w:r>
+        <w:rPr>
+          <w:rFonts w:ascii="Source Sans Pro" w:eastAsia="Source Sans Pro" w:hAnsi="Source Sans Pro" w:cs="Source Sans Pro"/>
+          <w:b/>
+        </w:rPr>
+        <w:t>.html)</w:t>
+      </w:r>
+    </w:p>
+    <w:p>
+      <w:pPr>
+        <w:spacing w:line="360" w:lineRule="auto"/>
+        <w:rPr>
+          <w:rFonts w:ascii="Source Sans Pro" w:eastAsia="Source Sans Pro" w:hAnsi="Source Sans Pro" w:cs="Source Sans Pro"/>
+        </w:rPr>
+      </w:pPr>
+      <w:r>
+        <w:rPr>
+          <w:noProof/>
+        </w:rPr>
+        <w:drawing>
+          <wp:inline distT="0" distB="0" distL="0" distR="0" wp14:anchorId="544204D0" wp14:editId="293305A7">
+            <wp:extent cx="5733415" cy="3595370"/>
+            <wp:effectExtent l="0" t="0" r="635" b="5080"/>
+            <wp:docPr id="245673812" name="Imagen 1" descr="Texto&#10;&#10;Descripción generada automáticamente"/>
+            <wp:cNvGraphicFramePr>
+              <a:graphicFrameLocks xmlns:a="http://schemas.openxmlformats.org/drawingml/2006/main" noChangeAspect="1"/>
+            </wp:cNvGraphicFramePr>
+            <a:graphic xmlns:a="http://schemas.openxmlformats.org/drawingml/2006/main">
+              <a:graphicData uri="http://schemas.openxmlformats.org/drawingml/2006/picture">
+                <pic:pic xmlns:pic="http://schemas.openxmlformats.org/drawingml/2006/picture">
+                  <pic:nvPicPr>
+                    <pic:cNvPr id="245673812" name="Imagen 1" descr="Texto&#10;&#10;Descripción generada automáticamente"/>
+                    <pic:cNvPicPr/>
+                  </pic:nvPicPr>
+                  <pic:blipFill>
+                    <a:blip r:embed="rId21"/>
+                    <a:stretch>
+                      <a:fillRect/>
+                    </a:stretch>
+                  </pic:blipFill>
+                  <pic:spPr>
+                    <a:xfrm>
+                      <a:off x="0" y="0"/>
+                      <a:ext cx="5733415" cy="3595370"/>
+                    </a:xfrm>
+                    <a:prstGeom prst="rect">
+                      <a:avLst/>
+                    </a:prstGeom>
+                  </pic:spPr>
+                </pic:pic>
+              </a:graphicData>
+            </a:graphic>
+          </wp:inline>
+        </w:drawing>
+      </w:r>
+    </w:p>
+    <w:p>
+      <w:pPr>
+        <w:spacing w:line="360" w:lineRule="auto"/>
+        <w:rPr>
+          <w:rFonts w:ascii="Source Sans Pro" w:eastAsia="Source Sans Pro" w:hAnsi="Source Sans Pro" w:cs="Source Sans Pro"/>
           <w:b/>
         </w:rPr>
       </w:pPr>
@@ -2539,7 +2728,7 @@
                     <pic:cNvPicPr/>
                   </pic:nvPicPr>
                   <pic:blipFill>
-                    <a:blip r:embed="rId20"/>
+                    <a:blip r:embed="rId22"/>
                     <a:stretch>
                       <a:fillRect/>
                     </a:stretch>
@@ -2568,7 +2757,7 @@
           <w:color w:val="000000" w:themeColor="text1"/>
         </w:rPr>
       </w:pPr>
-      <w:bookmarkStart w:id="6" w:name="_Toc136458289"/>
+      <w:bookmarkStart w:id="6" w:name="_Toc136462335"/>
       <w:r>
         <w:rPr>
           <w:rFonts w:ascii="Source Sans Pro" w:eastAsia="Source Sans Pro" w:hAnsi="Source Sans Pro" w:cs="Source Sans Pro"/>
@@ -2662,7 +2851,7 @@
                     <pic:cNvPicPr preferRelativeResize="0"/>
                   </pic:nvPicPr>
                   <pic:blipFill>
-                    <a:blip r:embed="rId21"/>
+                    <a:blip r:embed="rId23"/>
                     <a:srcRect/>
                     <a:stretch>
                       <a:fillRect/>
@@ -2729,7 +2918,7 @@
                     <pic:cNvPicPr preferRelativeResize="0"/>
                   </pic:nvPicPr>
                   <pic:blipFill>
-                    <a:blip r:embed="rId22"/>
+                    <a:blip r:embed="rId24"/>
                     <a:srcRect/>
                     <a:stretch>
                       <a:fillRect/>
@@ -2797,7 +2986,7 @@
                     <pic:cNvPicPr preferRelativeResize="0"/>
                   </pic:nvPicPr>
                   <pic:blipFill>
-                    <a:blip r:embed="rId23"/>
+                    <a:blip r:embed="rId25"/>
                     <a:srcRect/>
                     <a:stretch>
                       <a:fillRect/>
@@ -2861,7 +3050,7 @@
                     <pic:cNvPicPr preferRelativeResize="0"/>
                   </pic:nvPicPr>
                   <pic:blipFill>
-                    <a:blip r:embed="rId24"/>
+                    <a:blip r:embed="rId26"/>
                     <a:srcRect/>
                     <a:stretch>
                       <a:fillRect/>
@@ -2947,7 +3136,7 @@
                     <pic:cNvPicPr/>
                   </pic:nvPicPr>
                   <pic:blipFill rotWithShape="1">
-                    <a:blip r:embed="rId25"/>
+                    <a:blip r:embed="rId27"/>
                     <a:srcRect t="6793" b="27052"/>
                     <a:stretch/>
                   </pic:blipFill>
@@ -3019,7 +3208,7 @@
                     <pic:cNvPicPr/>
                   </pic:nvPicPr>
                   <pic:blipFill rotWithShape="1">
-                    <a:blip r:embed="rId26"/>
+                    <a:blip r:embed="rId28"/>
                     <a:srcRect r="23247"/>
                     <a:stretch/>
                   </pic:blipFill>
@@ -3091,7 +3280,7 @@
                     <pic:cNvPicPr/>
                   </pic:nvPicPr>
                   <pic:blipFill rotWithShape="1">
-                    <a:blip r:embed="rId27"/>
+                    <a:blip r:embed="rId29"/>
                     <a:srcRect r="21087"/>
                     <a:stretch/>
                   </pic:blipFill>
@@ -3214,7 +3403,7 @@
                     <pic:cNvPicPr/>
                   </pic:nvPicPr>
                   <pic:blipFill>
-                    <a:blip r:embed="rId28"/>
+                    <a:blip r:embed="rId30"/>
                     <a:stretch>
                       <a:fillRect/>
                     </a:stretch>
@@ -3279,7 +3468,7 @@
                     <pic:cNvPicPr/>
                   </pic:nvPicPr>
                   <pic:blipFill>
-                    <a:blip r:embed="rId29"/>
+                    <a:blip r:embed="rId31"/>
                     <a:stretch>
                       <a:fillRect/>
                     </a:stretch>
@@ -3354,7 +3543,7 @@
                     <pic:cNvPicPr/>
                   </pic:nvPicPr>
                   <pic:blipFill>
-                    <a:blip r:embed="rId30"/>
+                    <a:blip r:embed="rId32"/>
                     <a:stretch>
                       <a:fillRect/>
                     </a:stretch>
@@ -3426,7 +3615,7 @@
                     <pic:cNvPicPr/>
                   </pic:nvPicPr>
                   <pic:blipFill>
-                    <a:blip r:embed="rId31"/>
+                    <a:blip r:embed="rId33"/>
                     <a:stretch>
                       <a:fillRect/>
                     </a:stretch>
@@ -3465,7 +3654,7 @@
           <w:color w:val="000000" w:themeColor="text1"/>
         </w:rPr>
       </w:pPr>
-      <w:bookmarkStart w:id="8" w:name="_Toc136458290"/>
+      <w:bookmarkStart w:id="8" w:name="_Toc136462336"/>
       <w:r>
         <w:rPr>
           <w:rFonts w:ascii="Source Sans Pro" w:eastAsia="Source Sans Pro" w:hAnsi="Source Sans Pro" w:cs="Source Sans Pro"/>
@@ -3576,7 +3765,7 @@
                     <pic:cNvPicPr preferRelativeResize="0"/>
                   </pic:nvPicPr>
                   <pic:blipFill>
-                    <a:blip r:embed="rId32"/>
+                    <a:blip r:embed="rId34"/>
                     <a:srcRect/>
                     <a:stretch>
                       <a:fillRect/>
@@ -3648,7 +3837,7 @@
                     <pic:cNvPicPr preferRelativeResize="0"/>
                   </pic:nvPicPr>
                   <pic:blipFill>
-                    <a:blip r:embed="rId33"/>
+                    <a:blip r:embed="rId35"/>
                     <a:srcRect/>
                     <a:stretch>
                       <a:fillRect/>
@@ -3754,7 +3943,7 @@
                     <pic:cNvPicPr/>
                   </pic:nvPicPr>
                   <pic:blipFill>
-                    <a:blip r:embed="rId34"/>
+                    <a:blip r:embed="rId36"/>
                     <a:stretch>
                       <a:fillRect/>
                     </a:stretch>
@@ -3827,7 +4016,7 @@
                     <pic:cNvPicPr/>
                   </pic:nvPicPr>
                   <pic:blipFill>
-                    <a:blip r:embed="rId35"/>
+                    <a:blip r:embed="rId37"/>
                     <a:stretch>
                       <a:fillRect/>
                     </a:stretch>
@@ -3986,7 +4175,7 @@
                     <pic:cNvPicPr/>
                   </pic:nvPicPr>
                   <pic:blipFill>
-                    <a:blip r:embed="rId36"/>
+                    <a:blip r:embed="rId38"/>
                     <a:stretch>
                       <a:fillRect/>
                     </a:stretch>
@@ -4059,7 +4248,7 @@
                     <pic:cNvPicPr/>
                   </pic:nvPicPr>
                   <pic:blipFill>
-                    <a:blip r:embed="rId37"/>
+                    <a:blip r:embed="rId39"/>
                     <a:stretch>
                       <a:fillRect/>
                     </a:stretch>
@@ -4101,7 +4290,7 @@
           <w:color w:val="000000" w:themeColor="text1"/>
         </w:rPr>
       </w:pPr>
-      <w:bookmarkStart w:id="9" w:name="_Toc136458291"/>
+      <w:bookmarkStart w:id="9" w:name="_Toc136462337"/>
       <w:r>
         <w:rPr>
           <w:rFonts w:ascii="Source Sans Pro" w:eastAsia="Source Sans Pro" w:hAnsi="Source Sans Pro" w:cs="Source Sans Pro"/>
@@ -4236,7 +4425,7 @@
                     <pic:cNvPicPr preferRelativeResize="0"/>
                   </pic:nvPicPr>
                   <pic:blipFill rotWithShape="1">
-                    <a:blip r:embed="rId38"/>
+                    <a:blip r:embed="rId40"/>
                     <a:srcRect b="19430"/>
                     <a:stretch/>
                   </pic:blipFill>
@@ -4332,7 +4521,7 @@
                     <pic:cNvPicPr preferRelativeResize="0"/>
                   </pic:nvPicPr>
                   <pic:blipFill>
-                    <a:blip r:embed="rId39"/>
+                    <a:blip r:embed="rId41"/>
                     <a:srcRect/>
                     <a:stretch>
                       <a:fillRect/>
@@ -4386,7 +4575,7 @@
                     <pic:cNvPicPr preferRelativeResize="0"/>
                   </pic:nvPicPr>
                   <pic:blipFill>
-                    <a:blip r:embed="rId40"/>
+                    <a:blip r:embed="rId42"/>
                     <a:srcRect/>
                     <a:stretch>
                       <a:fillRect/>
@@ -4480,7 +4669,7 @@
                     <pic:cNvPicPr/>
                   </pic:nvPicPr>
                   <pic:blipFill>
-                    <a:blip r:embed="rId41"/>
+                    <a:blip r:embed="rId43"/>
                     <a:stretch>
                       <a:fillRect/>
                     </a:stretch>
@@ -4599,7 +4788,7 @@
                     <pic:cNvPicPr/>
                   </pic:nvPicPr>
                   <pic:blipFill>
-                    <a:blip r:embed="rId42"/>
+                    <a:blip r:embed="rId44"/>
                     <a:stretch>
                       <a:fillRect/>
                     </a:stretch>
@@ -4695,7 +4884,7 @@
                     <pic:cNvPicPr/>
                   </pic:nvPicPr>
                   <pic:blipFill>
-                    <a:blip r:embed="rId43"/>
+                    <a:blip r:embed="rId45"/>
                     <a:stretch>
                       <a:fillRect/>
                     </a:stretch>
@@ -4850,7 +5039,7 @@
                     <pic:cNvPicPr/>
                   </pic:nvPicPr>
                   <pic:blipFill>
-                    <a:blip r:embed="rId44"/>
+                    <a:blip r:embed="rId46"/>
                     <a:stretch>
                       <a:fillRect/>
                     </a:stretch>
@@ -4946,7 +5135,7 @@
                     <pic:cNvPicPr/>
                   </pic:nvPicPr>
                   <pic:blipFill>
-                    <a:blip r:embed="rId45"/>
+                    <a:blip r:embed="rId47"/>
                     <a:stretch>
                       <a:fillRect/>
                     </a:stretch>
@@ -4976,7 +5165,7 @@
           <w:bCs/>
         </w:rPr>
       </w:pPr>
-      <w:bookmarkStart w:id="11" w:name="_Toc136458292"/>
+      <w:bookmarkStart w:id="11" w:name="_Toc136462338"/>
       <w:r>
         <w:rPr>
           <w:rFonts w:ascii="Source Sans Pro" w:hAnsi="Source Sans Pro"/>
@@ -5000,7 +5189,7 @@
           <w:szCs w:val="24"/>
         </w:rPr>
       </w:pPr>
-      <w:bookmarkStart w:id="12" w:name="_Toc136458293"/>
+      <w:bookmarkStart w:id="12" w:name="_Toc136462339"/>
       <w:r>
         <w:rPr>
           <w:rFonts w:ascii="Source Sans Pro" w:eastAsia="Source Sans Pro" w:hAnsi="Source Sans Pro" w:cs="Source Sans Pro"/>
@@ -5050,7 +5239,7 @@
           <w:b/>
         </w:rPr>
       </w:pPr>
-      <w:hyperlink r:id="rId46">
+      <w:hyperlink r:id="rId48">
         <w:r>
           <w:rPr>
             <w:rFonts w:ascii="Source Sans Pro" w:eastAsia="Source Sans Pro" w:hAnsi="Source Sans Pro" w:cs="Source Sans Pro"/>
@@ -5074,7 +5263,7 @@
           <w:szCs w:val="24"/>
         </w:rPr>
       </w:pPr>
-      <w:bookmarkStart w:id="13" w:name="_Toc136458294"/>
+      <w:bookmarkStart w:id="13" w:name="_Toc136462340"/>
       <w:r>
         <w:rPr>
           <w:rFonts w:ascii="Source Sans Pro" w:eastAsia="Source Sans Pro" w:hAnsi="Source Sans Pro" w:cs="Source Sans Pro"/>
@@ -5142,7 +5331,7 @@
                     <pic:cNvPicPr preferRelativeResize="0"/>
                   </pic:nvPicPr>
                   <pic:blipFill>
-                    <a:blip r:embed="rId47"/>
+                    <a:blip r:embed="rId49"/>
                     <a:srcRect/>
                     <a:stretch>
                       <a:fillRect/>
@@ -5190,24 +5379,13 @@
     </w:p>
     <w:p>
       <w:pPr>
-        <w:spacing w:before="120" w:after="120" w:line="360" w:lineRule="auto"/>
-        <w:jc w:val="center"/>
-        <w:rPr>
-          <w:rFonts w:ascii="Source Sans Pro" w:eastAsia="Source Sans Pro" w:hAnsi="Source Sans Pro" w:cs="Source Sans Pro"/>
-          <w:sz w:val="24"/>
-          <w:szCs w:val="24"/>
-        </w:rPr>
+        <w:spacing w:line="360" w:lineRule="auto"/>
       </w:pPr>
       <w:bookmarkStart w:id="14" w:name="_heading=h.s1tig4vd9rli" w:colFirst="0" w:colLast="0"/>
       <w:bookmarkEnd w:id="14"/>
     </w:p>
-    <w:p>
-      <w:pPr>
-        <w:spacing w:line="360" w:lineRule="auto"/>
-      </w:pPr>
-    </w:p>
     <w:sectPr>
-      <w:footerReference w:type="default" r:id="rId48"/>
+      <w:footerReference w:type="default" r:id="rId50"/>
       <w:pgSz w:w="11909" w:h="16834"/>
       <w:pgMar w:top="1440" w:right="1440" w:bottom="1440" w:left="1440" w:header="720" w:footer="720" w:gutter="0"/>
       <w:pgNumType w:start="1"/>
@@ -6281,7 +6459,7 @@
   <w:style w:type="paragraph" w:default="1" w:styleId="Normal">
     <w:name w:val="Normal"/>
     <w:qFormat/>
-    <w:rsid w:val="00885889"/>
+    <w:rsid w:val="005D7D53"/>
   </w:style>
   <w:style w:type="paragraph" w:styleId="Ttulo1">
     <w:name w:val="heading 1"/>

</xml_diff>